<commit_message>
more tests, updated write up
</commit_message>
<xml_diff>
--- a/Lab1Report.docx
+++ b/Lab1Report.docx
@@ -453,7 +453,7 @@
           <w:highlight w:val="none"/>
         </w:rPr>
         <w:tab/>
-        <w:t xml:space="preserve">In file res1.txt:</w:t>
+        <w:t xml:space="preserve">In file result-3-1-2.txt:</w:t>
       </w:r>
       <w:r>
         <w:rPr>
@@ -678,7 +678,7 @@
           <w:sz w:val="22"/>
           <w:highlight w:val="none"/>
         </w:rPr>
-        <w:t xml:space="preserve">GateKeeper insert accepted SQUASH B</w:t>
+        <w:t xml:space="preserve"> Rejected by GateKeeper: </w:t>
       </w:r>
       <w:r/>
     </w:p>
@@ -692,7 +692,21 @@
           <w:sz w:val="22"/>
           <w:highlight w:val="none"/>
         </w:rPr>
-        <w:t xml:space="preserve">Next grain shipment arrives  4.34619E-01 Time units!</w:t>
+        <w:t xml:space="preserve">SQUASH B</w:t>
+      </w:r>
+      <w:r/>
+    </w:p>
+    <w:p>
+      <w:pPr>
+        <w:jc w:val="left"/>
+      </w:pPr>
+      <w:r>
+        <w:rPr>
+          <w:b w:val="0"/>
+          <w:sz w:val="22"/>
+          <w:highlight w:val="none"/>
+        </w:rPr>
+        <w:t xml:space="preserve"> Rejected =           1. Sent to another distribution facility!</w:t>
       </w:r>
       <w:r/>
     </w:p>
@@ -719,7 +733,141 @@
           <w:sz w:val="22"/>
           <w:highlight w:val="none"/>
         </w:rPr>
-        <w:t xml:space="preserve">RICE B Removed by GateKeeper for shipment.</w:t>
+      </w:r>
+      <w:r/>
+    </w:p>
+    <w:p>
+      <w:pPr>
+        <w:jc w:val="left"/>
+        <w:rPr>
+          <w:b w:val="0"/>
+          <w:sz w:val="22"/>
+          <w:highlight w:val="none"/>
+        </w:rPr>
+      </w:pPr>
+      <w:r>
+        <w:rPr>
+          <w:b w:val="0"/>
+          <w:sz w:val="22"/>
+          <w:highlight w:val="none"/>
+        </w:rPr>
+        <w:t xml:space="preserve">Next grain shipment arrives  4.34619E-01 Time units!</w:t>
+      </w:r>
+      <w:r/>
+      <w:r>
+        <w:rPr>
+          <w:b w:val="0"/>
+          <w:sz w:val="22"/>
+          <w:highlight w:val="none"/>
+        </w:rPr>
+      </w:r>
+      <w:r>
+        <w:rPr>
+          <w:b w:val="0"/>
+          <w:sz w:val="22"/>
+          <w:highlight w:val="none"/>
+        </w:rPr>
+      </w:r>
+      <w:r>
+        <w:rPr>
+          <w:b w:val="0"/>
+          <w:sz w:val="22"/>
+          <w:highlight w:val="none"/>
+        </w:rPr>
+      </w:r>
+    </w:p>
+    <w:p>
+      <w:pPr>
+        <w:jc w:val="left"/>
+        <w:rPr>
+          <w:b w:val="0"/>
+          <w:sz w:val="22"/>
+          <w:highlight w:val="none"/>
+        </w:rPr>
+      </w:pPr>
+      <w:r>
+        <w:rPr>
+          <w:b w:val="0"/>
+          <w:sz w:val="22"/>
+          <w:highlight w:val="none"/>
+        </w:rPr>
+      </w:r>
+      <w:r>
+        <w:rPr>
+          <w:b w:val="0"/>
+          <w:sz w:val="22"/>
+          <w:highlight w:val="none"/>
+        </w:rPr>
+      </w:r>
+    </w:p>
+    <w:p>
+      <w:pPr>
+        <w:jc w:val="left"/>
+        <w:rPr>
+          <w:b w:val="0"/>
+          <w:sz w:val="22"/>
+          <w:highlight w:val="none"/>
+        </w:rPr>
+      </w:pPr>
+      <w:r>
+        <w:rPr>
+          <w:b w:val="0"/>
+          <w:sz w:val="22"/>
+          <w:highlight w:val="none"/>
+        </w:rPr>
+        <w:t xml:space="preserve">...</w:t>
+      </w:r>
+      <w:r/>
+    </w:p>
+    <w:p>
+      <w:pPr>
+        <w:jc w:val="left"/>
+        <w:rPr>
+          <w:b w:val="0"/>
+          <w:sz w:val="22"/>
+          <w:highlight w:val="none"/>
+        </w:rPr>
+      </w:pPr>
+      <w:r>
+        <w:rPr>
+          <w:b w:val="0"/>
+          <w:sz w:val="22"/>
+          <w:highlight w:val="none"/>
+        </w:rPr>
+      </w:r>
+      <w:r>
+        <w:rPr>
+          <w:b w:val="0"/>
+          <w:sz w:val="22"/>
+          <w:highlight w:val="none"/>
+        </w:rPr>
+      </w:r>
+    </w:p>
+    <w:p>
+      <w:pPr>
+        <w:jc w:val="left"/>
+      </w:pPr>
+      <w:r>
+        <w:rPr>
+          <w:b w:val="0"/>
+          <w:sz w:val="22"/>
+          <w:highlight w:val="none"/>
+        </w:rPr>
+        <w:t xml:space="preserve">Retail Sales successfuly sold STEAK M</w:t>
+      </w:r>
+      <w:r/>
+    </w:p>
+    <w:p>
+      <w:pPr>
+        <w:jc w:val="left"/>
+      </w:pPr>
+      <w:r>
+        <w:rPr>
+          <w:b w:val="0"/>
+          <w:sz w:val="22"/>
+          <w:highlight w:val="none"/>
+        </w:rPr>
+        <w:t xml:space="preserve">FOWEL M Removed by GateKeeper for shipment.</w:t>
       </w:r>
       <w:r/>
     </w:p>
@@ -747,205 +895,6 @@
           <w:sz w:val="22"/>
           <w:highlight w:val="none"/>
         </w:rPr>
-      </w:r>
-      <w:r/>
-    </w:p>
-    <w:p>
-      <w:pPr>
-        <w:jc w:val="left"/>
-      </w:pPr>
-      <w:r>
-        <w:rPr>
-          <w:b w:val="0"/>
-          <w:sz w:val="22"/>
-          <w:highlight w:val="none"/>
-        </w:rPr>
-        <w:t xml:space="preserve">Retail Sales successfuly sold RICE B</w:t>
-      </w:r>
-      <w:r/>
-    </w:p>
-    <w:p>
-      <w:pPr>
-        <w:jc w:val="left"/>
-      </w:pPr>
-      <w:r>
-        <w:rPr>
-          <w:b w:val="0"/>
-          <w:sz w:val="22"/>
-          <w:highlight w:val="none"/>
-        </w:rPr>
-        <w:t xml:space="preserve">GateKeeper insert accepted TOMATO B</w:t>
-      </w:r>
-      <w:r/>
-    </w:p>
-    <w:p>
-      <w:pPr>
-        <w:jc w:val="left"/>
-      </w:pPr>
-      <w:r>
-        <w:rPr>
-          <w:b w:val="0"/>
-          <w:sz w:val="22"/>
-          <w:highlight w:val="none"/>
-        </w:rPr>
-        <w:t xml:space="preserve">Next grain shipment arrives  8.03268E-01 Time units!</w:t>
-      </w:r>
-      <w:r/>
-    </w:p>
-    <w:p>
-      <w:pPr>
-        <w:jc w:val="left"/>
-      </w:pPr>
-      <w:r>
-        <w:rPr>
-          <w:b w:val="0"/>
-          <w:sz w:val="22"/>
-          <w:highlight w:val="none"/>
-        </w:rPr>
-      </w:r>
-      <w:r/>
-    </w:p>
-    <w:p>
-      <w:pPr>
-        <w:jc w:val="left"/>
-      </w:pPr>
-      <w:r>
-        <w:rPr>
-          <w:b w:val="0"/>
-          <w:sz w:val="22"/>
-          <w:highlight w:val="none"/>
-        </w:rPr>
-        <w:t xml:space="preserve">RICE B Removed by GateKeeper for shipment.</w:t>
-      </w:r>
-      <w:r/>
-    </w:p>
-    <w:p>
-      <w:pPr>
-        <w:jc w:val="left"/>
-      </w:pPr>
-      <w:r>
-        <w:rPr>
-          <w:b w:val="0"/>
-          <w:sz w:val="22"/>
-          <w:highlight w:val="none"/>
-        </w:rPr>
-        <w:t xml:space="preserve">B delivered. </w:t>
-      </w:r>
-      <w:r/>
-    </w:p>
-    <w:p>
-      <w:pPr>
-        <w:jc w:val="left"/>
-      </w:pPr>
-      <w:r>
-        <w:rPr>
-          <w:b w:val="0"/>
-          <w:sz w:val="22"/>
-          <w:highlight w:val="none"/>
-        </w:rPr>
-      </w:r>
-      <w:r/>
-    </w:p>
-    <w:p>
-      <w:pPr>
-        <w:jc w:val="left"/>
-      </w:pPr>
-      <w:r>
-        <w:rPr>
-          <w:b w:val="0"/>
-          <w:sz w:val="22"/>
-          <w:highlight w:val="none"/>
-        </w:rPr>
-        <w:t xml:space="preserve">...</w:t>
-      </w:r>
-      <w:r>
-        <w:rPr>
-          <w:b w:val="0"/>
-          <w:sz w:val="22"/>
-          <w:highlight w:val="none"/>
-        </w:rPr>
-      </w:r>
-      <w:r/>
-    </w:p>
-    <w:p>
-      <w:pPr>
-        <w:jc w:val="left"/>
-      </w:pPr>
-      <w:r>
-        <w:rPr>
-          <w:b w:val="0"/>
-          <w:sz w:val="22"/>
-          <w:highlight w:val="none"/>
-        </w:rPr>
-      </w:r>
-      <w:r/>
-    </w:p>
-    <w:p>
-      <w:pPr>
-        <w:jc w:val="left"/>
-      </w:pPr>
-      <w:r>
-        <w:rPr>
-          <w:b w:val="0"/>
-          <w:sz w:val="22"/>
-          <w:highlight w:val="none"/>
-        </w:rPr>
-        <w:t xml:space="preserve">GateKeeper insert accepted WHEAT B</w:t>
-      </w:r>
-      <w:r/>
-    </w:p>
-    <w:p>
-      <w:pPr>
-        <w:jc w:val="left"/>
-      </w:pPr>
-      <w:r>
-        <w:rPr>
-          <w:b w:val="0"/>
-          <w:sz w:val="22"/>
-          <w:highlight w:val="none"/>
-        </w:rPr>
-        <w:t xml:space="preserve">Next grain shipment arrives  3.51390E+00 Time units!</w:t>
-      </w:r>
-      <w:r/>
-    </w:p>
-    <w:p>
-      <w:pPr>
-        <w:jc w:val="left"/>
-      </w:pPr>
-      <w:r>
-        <w:rPr>
-          <w:b w:val="0"/>
-          <w:sz w:val="22"/>
-          <w:highlight w:val="none"/>
-        </w:rPr>
-      </w:r>
-      <w:r/>
-    </w:p>
-    <w:p>
-      <w:pPr>
-        <w:jc w:val="left"/>
-      </w:pPr>
-      <w:r>
-        <w:rPr>
-          <w:b w:val="0"/>
-          <w:sz w:val="22"/>
-          <w:highlight w:val="none"/>
-        </w:rPr>
-        <w:t xml:space="preserve">Retail Sales successfuly sold TOMATO B</w:t>
-      </w:r>
-      <w:r/>
-    </w:p>
-    <w:p>
-      <w:pPr>
-        <w:jc w:val="left"/>
-      </w:pPr>
-      <w:r>
-        <w:rPr>
-          <w:b w:val="0"/>
-          <w:sz w:val="22"/>
-          <w:highlight w:val="none"/>
-        </w:rPr>
-        <w:t xml:space="preserve">WHEAT B Removed by GateKeeper for shipment.</w:t>
       </w:r>
       <w:r/>
     </w:p>
@@ -987,7 +936,7 @@
           <w:sz w:val="22"/>
           <w:highlight w:val="none"/>
         </w:rPr>
-        <w:t xml:space="preserve">Retail Sales successfuly sold TOMATO B</w:t>
+        <w:t xml:space="preserve">GateKeeper insert accepted WHEAT B</w:t>
       </w:r>
       <w:r/>
     </w:p>
@@ -1001,21 +950,7 @@
           <w:sz w:val="22"/>
           <w:highlight w:val="none"/>
         </w:rPr>
-        <w:t xml:space="preserve">Retail Sales successfuly sold TOMATO B</w:t>
-      </w:r>
-      <w:r/>
-    </w:p>
-    <w:p>
-      <w:pPr>
-        <w:jc w:val="left"/>
-      </w:pPr>
-      <w:r>
-        <w:rPr>
-          <w:b w:val="0"/>
-          <w:sz w:val="22"/>
-          <w:highlight w:val="none"/>
-        </w:rPr>
-        <w:t xml:space="preserve">M delivered. </w:t>
+        <w:t xml:space="preserve">Next grain shipment arrives  6.39829E-01 Time units!</w:t>
       </w:r>
       <w:r/>
     </w:p>
@@ -1042,34 +977,7 @@
           <w:sz w:val="22"/>
           <w:highlight w:val="none"/>
         </w:rPr>
-        <w:t xml:space="preserve">GateKeeper insert accepted STEAK M</w:t>
-      </w:r>
-      <w:r/>
-    </w:p>
-    <w:p>
-      <w:pPr>
-        <w:jc w:val="left"/>
-      </w:pPr>
-      <w:r>
-        <w:rPr>
-          <w:b w:val="0"/>
-          <w:sz w:val="22"/>
-          <w:highlight w:val="none"/>
-        </w:rPr>
-        <w:t xml:space="preserve">Next grain shipment arrives  1.97321E-01 Time units!</w:t>
-      </w:r>
-      <w:r/>
-    </w:p>
-    <w:p>
-      <w:pPr>
-        <w:jc w:val="left"/>
-      </w:pPr>
-      <w:r>
-        <w:rPr>
-          <w:b w:val="0"/>
-          <w:sz w:val="22"/>
-          <w:highlight w:val="none"/>
-        </w:rPr>
+        <w:t xml:space="preserve">WHEAT B Removed by GateKeeper for shipment.</w:t>
       </w:r>
       <w:r/>
     </w:p>
@@ -1124,7 +1032,7 @@
           <w:sz w:val="22"/>
           <w:highlight w:val="none"/>
         </w:rPr>
-        <w:t xml:space="preserve">Next grain shipment arrives  3.60628E-01 Time units!</w:t>
+        <w:t xml:space="preserve">Next grain shipment arrives  1.97321E-01 Time units!</w:t>
       </w:r>
       <w:r/>
     </w:p>
@@ -1138,6 +1046,20 @@
           <w:sz w:val="22"/>
           <w:highlight w:val="none"/>
         </w:rPr>
+      </w:r>
+      <w:r/>
+    </w:p>
+    <w:p>
+      <w:pPr>
+        <w:jc w:val="left"/>
+      </w:pPr>
+      <w:r>
+        <w:rPr>
+          <w:b w:val="0"/>
+          <w:sz w:val="22"/>
+          <w:highlight w:val="none"/>
+        </w:rPr>
+        <w:t xml:space="preserve">Retail Sales successfuly sold WHEAT B</w:t>
       </w:r>
       <w:r/>
     </w:p>
@@ -1178,21 +1100,6 @@
           <w:sz w:val="22"/>
           <w:highlight w:val="none"/>
         </w:rPr>
-        <w:t xml:space="preserve">GateKeeper insert accepted WHEAT B</w:t>
-      </w:r>
-      <w:r/>
-    </w:p>
-    <w:p>
-      <w:pPr>
-        <w:jc w:val="left"/>
-      </w:pPr>
-      <w:r>
-        <w:rPr>
-          <w:b w:val="0"/>
-          <w:sz w:val="22"/>
-          <w:highlight w:val="none"/>
-        </w:rPr>
-        <w:t xml:space="preserve">Next grain shipment arrives  3.23951E+00 Time units!</w:t>
       </w:r>
       <w:r/>
     </w:p>
@@ -1219,7 +1126,7 @@
           <w:sz w:val="22"/>
           <w:highlight w:val="none"/>
         </w:rPr>
-        <w:t xml:space="preserve">STEAK M Removed by GateKeeper for shipment.</w:t>
+        <w:t xml:space="preserve">Hours of operation prior to closing:  40.367263000</w:t>
       </w:r>
       <w:r/>
     </w:p>
@@ -1233,7 +1140,7 @@
           <w:sz w:val="22"/>
           <w:highlight w:val="none"/>
         </w:rPr>
-        <w:t xml:space="preserve">Retail Sales successfuly sold STEAK M</w:t>
+        <w:t xml:space="preserve">Meat Packs Processed:  4</w:t>
       </w:r>
       <w:r/>
     </w:p>
@@ -1247,7 +1154,7 @@
           <w:sz w:val="22"/>
           <w:highlight w:val="none"/>
         </w:rPr>
-        <w:t xml:space="preserve">Retail Sales successfuly sold WHEAT B</w:t>
+        <w:t xml:space="preserve">Non-meat Packs Processed:  9</w:t>
       </w:r>
       <w:r/>
     </w:p>
@@ -1261,9 +1168,24 @@
           <w:sz w:val="22"/>
           <w:highlight w:val="none"/>
         </w:rPr>
-        <w:t xml:space="preserve">FOWEL M Removed by GateKeeper for shipment.</w:t>
+        <w:t xml:space="preserve">Total Packets Processed:  13</w:t>
       </w:r>
       <w:r/>
+      <w:r>
+        <w:rPr>
+          <w:b w:val="0"/>
+          <w:sz w:val="22"/>
+          <w:highlight w:val="none"/>
+        </w:rPr>
+      </w:r>
+      <w:r/>
+      <w:r>
+        <w:rPr>
+          <w:b w:val="0"/>
+          <w:sz w:val="22"/>
+          <w:highlight w:val="none"/>
+        </w:rPr>
+      </w:r>
     </w:p>
     <w:p>
       <w:pPr>
@@ -1290,25 +1212,6 @@
         </w:rPr>
       </w:r>
       <w:r/>
-    </w:p>
-    <w:p>
-      <w:pPr>
-        <w:jc w:val="left"/>
-      </w:pPr>
-      <w:r>
-        <w:rPr>
-          <w:b w:val="0"/>
-          <w:sz w:val="22"/>
-          <w:highlight w:val="none"/>
-        </w:rPr>
-        <w:t xml:space="preserve">Hours of operation prior to closing:  40.963872000</w:t>
-      </w:r>
-      <w:r/>
-    </w:p>
-    <w:p>
-      <w:pPr>
-        <w:jc w:val="left"/>
-      </w:pPr>
       <w:r>
         <w:rPr>
           <w:b w:val="0"/>
@@ -1317,10 +1220,22 @@
         </w:rPr>
       </w:r>
       <w:r/>
+      <w:r>
+        <w:rPr>
+          <w:b w:val="0"/>
+          <w:sz w:val="22"/>
+          <w:highlight w:val="none"/>
+        </w:rPr>
+      </w:r>
     </w:p>
     <w:p>
       <w:pPr>
-        <w:jc w:val="left"/>
+        <w:shd w:val="nil"/>
+        <w:rPr>
+          <w:b w:val="0"/>
+          <w:sz w:val="22"/>
+          <w:highlight w:val="none"/>
+        </w:rPr>
       </w:pPr>
       <w:r>
         <w:rPr>
@@ -1328,27 +1243,8 @@
           <w:sz w:val="22"/>
           <w:highlight w:val="none"/>
         </w:rPr>
+        <w:br w:type="page" w:clear="all"/>
       </w:r>
-      <w:r/>
-    </w:p>
-    <w:p>
-      <w:pPr>
-        <w:jc w:val="left"/>
-      </w:pPr>
-      <w:r>
-        <w:rPr>
-          <w:b w:val="0"/>
-          <w:sz w:val="22"/>
-          <w:highlight w:val="none"/>
-        </w:rPr>
-        <w:t xml:space="preserve">M delivered. </w:t>
-      </w:r>
-      <w:r/>
-    </w:p>
-    <w:p>
-      <w:pPr>
-        <w:jc w:val="left"/>
-      </w:pPr>
       <w:r>
         <w:rPr>
           <w:b w:val="0"/>
@@ -1356,7 +1252,6 @@
           <w:highlight w:val="none"/>
         </w:rPr>
       </w:r>
-      <w:r/>
     </w:p>
     <w:p>
       <w:pPr>
@@ -1373,7 +1268,6 @@
           <w:sz w:val="22"/>
           <w:highlight w:val="none"/>
         </w:rPr>
-        <w:t xml:space="preserve">Retail Sales successfuly sold FOWEL M</w:t>
       </w:r>
       <w:r>
         <w:rPr>
@@ -1382,942 +1276,7 @@
           <w:highlight w:val="none"/>
         </w:rPr>
       </w:r>
-      <w:r/>
     </w:p>
-    <w:p>
-      <w:pPr>
-        <w:jc w:val="left"/>
-      </w:pPr>
-      <w:r/>
-      <w:r/>
-    </w:p>
-    <w:tbl>
-      <w:tblPr>
-        <w:tblStyle w:val="666"/>
-        <w:tblW w:w="0" w:type="auto"/>
-        <w:tblLook w:val="04A0" w:firstRow="1" w:lastRow="0" w:firstColumn="1" w:lastColumn="0" w:noHBand="0" w:noVBand="1"/>
-      </w:tblPr>
-      <w:tblGrid>
-        <w:gridCol w:w="3009"/>
-        <w:gridCol w:w="3009"/>
-        <w:gridCol w:w="3009"/>
-      </w:tblGrid>
-      <w:tr>
-        <w:trPr/>
-        <w:tc>
-          <w:tcPr>
-            <w:tcW w:w="3009" w:type="dxa"/>
-            <w:textDirection w:val="lrTb"/>
-            <w:noWrap w:val="false"/>
-          </w:tcPr>
-          <w:p>
-            <w:pPr>
-              <w:jc w:val="left"/>
-              <w:rPr>
-                <w:b w:val="0"/>
-                <w:sz w:val="22"/>
-                <w:highlight w:val="none"/>
-              </w:rPr>
-            </w:pPr>
-            <w:r>
-              <w:rPr>
-                <w:b w:val="0"/>
-                <w:sz w:val="22"/>
-                <w:highlight w:val="none"/>
-              </w:rPr>
-              <w:t xml:space="preserve">Queue size</w:t>
-            </w:r>
-            <w:r>
-              <w:rPr>
-                <w:b w:val="0"/>
-                <w:sz w:val="22"/>
-                <w:highlight w:val="none"/>
-              </w:rPr>
-            </w:r>
-          </w:p>
-        </w:tc>
-        <w:tc>
-          <w:tcPr>
-            <w:tcW w:w="3009" w:type="dxa"/>
-            <w:textDirection w:val="lrTb"/>
-            <w:noWrap w:val="false"/>
-          </w:tcPr>
-          <w:p>
-            <w:pPr>
-              <w:jc w:val="left"/>
-              <w:rPr>
-                <w:b w:val="0"/>
-                <w:sz w:val="22"/>
-                <w:highlight w:val="none"/>
-              </w:rPr>
-            </w:pPr>
-            <w:r>
-              <w:rPr>
-                <w:b w:val="0"/>
-                <w:sz w:val="22"/>
-                <w:highlight w:val="none"/>
-              </w:rPr>
-              <w:t xml:space="preserve"># of Generators</w:t>
-            </w:r>
-            <w:r>
-              <w:rPr>
-                <w:b w:val="0"/>
-                <w:sz w:val="22"/>
-                <w:highlight w:val="none"/>
-              </w:rPr>
-            </w:r>
-          </w:p>
-        </w:tc>
-        <w:tc>
-          <w:tcPr>
-            <w:tcW w:w="3009" w:type="dxa"/>
-            <w:textDirection w:val="lrTb"/>
-            <w:noWrap w:val="false"/>
-          </w:tcPr>
-          <w:p>
-            <w:pPr>
-              <w:jc w:val="left"/>
-              <w:rPr>
-                <w:b w:val="0"/>
-                <w:sz w:val="22"/>
-                <w:highlight w:val="none"/>
-              </w:rPr>
-            </w:pPr>
-            <w:r>
-              <w:rPr>
-                <w:b w:val="0"/>
-                <w:sz w:val="22"/>
-                <w:highlight w:val="none"/>
-              </w:rPr>
-              <w:t xml:space="preserve"># of Points of Sale</w:t>
-            </w:r>
-            <w:r>
-              <w:rPr>
-                <w:b w:val="0"/>
-                <w:sz w:val="22"/>
-                <w:highlight w:val="none"/>
-              </w:rPr>
-            </w:r>
-            <w:r>
-              <w:rPr>
-                <w:b w:val="0"/>
-                <w:sz w:val="22"/>
-                <w:highlight w:val="none"/>
-              </w:rPr>
-            </w:r>
-            <w:r>
-              <w:rPr>
-                <w:b w:val="0"/>
-                <w:sz w:val="22"/>
-                <w:highlight w:val="none"/>
-              </w:rPr>
-            </w:r>
-            <w:r>
-              <w:rPr>
-                <w:b w:val="0"/>
-                <w:sz w:val="22"/>
-                <w:highlight w:val="none"/>
-              </w:rPr>
-            </w:r>
-          </w:p>
-        </w:tc>
-      </w:tr>
-      <w:tr>
-        <w:trPr/>
-        <w:tc>
-          <w:tcPr>
-            <w:tcW w:w="3009" w:type="dxa"/>
-            <w:textDirection w:val="lrTb"/>
-            <w:noWrap w:val="false"/>
-          </w:tcPr>
-          <w:p>
-            <w:pPr>
-              <w:jc w:val="left"/>
-              <w:rPr>
-                <w:b w:val="0"/>
-                <w:sz w:val="22"/>
-                <w:highlight w:val="none"/>
-              </w:rPr>
-            </w:pPr>
-            <w:r>
-              <w:rPr>
-                <w:b w:val="0"/>
-                <w:sz w:val="22"/>
-                <w:highlight w:val="none"/>
-              </w:rPr>
-              <w:t xml:space="preserve">10</w:t>
-            </w:r>
-            <w:r>
-              <w:rPr>
-                <w:b w:val="0"/>
-                <w:sz w:val="22"/>
-                <w:highlight w:val="none"/>
-              </w:rPr>
-            </w:r>
-          </w:p>
-        </w:tc>
-        <w:tc>
-          <w:tcPr>
-            <w:tcW w:w="3009" w:type="dxa"/>
-            <w:textDirection w:val="lrTb"/>
-            <w:noWrap w:val="false"/>
-          </w:tcPr>
-          <w:p>
-            <w:pPr>
-              <w:jc w:val="left"/>
-              <w:rPr>
-                <w:b w:val="0"/>
-                <w:sz w:val="22"/>
-                <w:highlight w:val="none"/>
-              </w:rPr>
-            </w:pPr>
-            <w:r>
-              <w:rPr>
-                <w:b w:val="0"/>
-                <w:sz w:val="22"/>
-                <w:highlight w:val="none"/>
-              </w:rPr>
-              <w:t xml:space="preserve">1</w:t>
-            </w:r>
-            <w:r>
-              <w:rPr>
-                <w:b w:val="0"/>
-                <w:sz w:val="22"/>
-                <w:highlight w:val="none"/>
-              </w:rPr>
-            </w:r>
-          </w:p>
-        </w:tc>
-        <w:tc>
-          <w:tcPr>
-            <w:tcW w:w="3009" w:type="dxa"/>
-            <w:textDirection w:val="lrTb"/>
-            <w:noWrap w:val="false"/>
-          </w:tcPr>
-          <w:p>
-            <w:pPr>
-              <w:jc w:val="left"/>
-              <w:rPr>
-                <w:b w:val="0"/>
-                <w:sz w:val="22"/>
-                <w:highlight w:val="none"/>
-              </w:rPr>
-            </w:pPr>
-            <w:r>
-              <w:rPr>
-                <w:b w:val="0"/>
-                <w:sz w:val="22"/>
-                <w:highlight w:val="none"/>
-              </w:rPr>
-              <w:t xml:space="preserve">1</w:t>
-            </w:r>
-            <w:r>
-              <w:rPr>
-                <w:b w:val="0"/>
-                <w:sz w:val="22"/>
-                <w:highlight w:val="none"/>
-              </w:rPr>
-            </w:r>
-          </w:p>
-        </w:tc>
-      </w:tr>
-      <w:tr>
-        <w:trPr/>
-        <w:tc>
-          <w:tcPr>
-            <w:tcW w:w="3009" w:type="dxa"/>
-            <w:textDirection w:val="lrTb"/>
-            <w:noWrap w:val="false"/>
-          </w:tcPr>
-          <w:p>
-            <w:pPr>
-              <w:jc w:val="left"/>
-              <w:rPr>
-                <w:b w:val="0"/>
-                <w:sz w:val="22"/>
-                <w:highlight w:val="none"/>
-              </w:rPr>
-            </w:pPr>
-            <w:r>
-              <w:rPr>
-                <w:b w:val="0"/>
-                <w:sz w:val="22"/>
-                <w:highlight w:val="none"/>
-              </w:rPr>
-              <w:t xml:space="preserve">10</w:t>
-            </w:r>
-            <w:r>
-              <w:rPr>
-                <w:b w:val="0"/>
-                <w:sz w:val="22"/>
-                <w:highlight w:val="none"/>
-              </w:rPr>
-            </w:r>
-          </w:p>
-        </w:tc>
-        <w:tc>
-          <w:tcPr>
-            <w:tcW w:w="3009" w:type="dxa"/>
-            <w:textDirection w:val="lrTb"/>
-            <w:noWrap w:val="false"/>
-          </w:tcPr>
-          <w:p>
-            <w:pPr>
-              <w:jc w:val="left"/>
-              <w:rPr>
-                <w:b w:val="0"/>
-                <w:sz w:val="22"/>
-                <w:highlight w:val="none"/>
-              </w:rPr>
-            </w:pPr>
-            <w:r>
-              <w:rPr>
-                <w:b w:val="0"/>
-                <w:sz w:val="22"/>
-                <w:highlight w:val="none"/>
-              </w:rPr>
-              <w:t xml:space="preserve">1</w:t>
-            </w:r>
-            <w:r>
-              <w:rPr>
-                <w:b w:val="0"/>
-                <w:sz w:val="22"/>
-                <w:highlight w:val="none"/>
-              </w:rPr>
-            </w:r>
-          </w:p>
-        </w:tc>
-        <w:tc>
-          <w:tcPr>
-            <w:tcW w:w="3009" w:type="dxa"/>
-            <w:textDirection w:val="lrTb"/>
-            <w:noWrap w:val="false"/>
-          </w:tcPr>
-          <w:p>
-            <w:pPr>
-              <w:jc w:val="left"/>
-              <w:rPr>
-                <w:b w:val="0"/>
-                <w:sz w:val="22"/>
-                <w:highlight w:val="none"/>
-              </w:rPr>
-            </w:pPr>
-            <w:r>
-              <w:rPr>
-                <w:b w:val="0"/>
-                <w:sz w:val="22"/>
-                <w:highlight w:val="none"/>
-              </w:rPr>
-              <w:t xml:space="preserve">2</w:t>
-            </w:r>
-            <w:r>
-              <w:rPr>
-                <w:b w:val="0"/>
-                <w:sz w:val="22"/>
-                <w:highlight w:val="none"/>
-              </w:rPr>
-            </w:r>
-          </w:p>
-        </w:tc>
-      </w:tr>
-      <w:tr>
-        <w:trPr/>
-        <w:tc>
-          <w:tcPr>
-            <w:tcW w:w="3009" w:type="dxa"/>
-            <w:textDirection w:val="lrTb"/>
-            <w:noWrap w:val="false"/>
-          </w:tcPr>
-          <w:p>
-            <w:pPr>
-              <w:jc w:val="left"/>
-              <w:rPr>
-                <w:b w:val="0"/>
-                <w:sz w:val="22"/>
-                <w:highlight w:val="none"/>
-              </w:rPr>
-            </w:pPr>
-            <w:r>
-              <w:rPr>
-                <w:b w:val="0"/>
-                <w:sz w:val="22"/>
-                <w:highlight w:val="none"/>
-              </w:rPr>
-              <w:t xml:space="preserve">10</w:t>
-            </w:r>
-            <w:r>
-              <w:rPr>
-                <w:b w:val="0"/>
-                <w:sz w:val="22"/>
-                <w:highlight w:val="none"/>
-              </w:rPr>
-            </w:r>
-          </w:p>
-        </w:tc>
-        <w:tc>
-          <w:tcPr>
-            <w:tcW w:w="3009" w:type="dxa"/>
-            <w:textDirection w:val="lrTb"/>
-            <w:noWrap w:val="false"/>
-          </w:tcPr>
-          <w:p>
-            <w:pPr>
-              <w:jc w:val="left"/>
-              <w:rPr>
-                <w:b w:val="0"/>
-                <w:sz w:val="22"/>
-                <w:highlight w:val="none"/>
-              </w:rPr>
-            </w:pPr>
-            <w:r>
-              <w:rPr>
-                <w:b w:val="0"/>
-                <w:sz w:val="22"/>
-                <w:highlight w:val="none"/>
-              </w:rPr>
-              <w:t xml:space="preserve">1</w:t>
-            </w:r>
-            <w:r>
-              <w:rPr>
-                <w:b w:val="0"/>
-                <w:sz w:val="22"/>
-                <w:highlight w:val="none"/>
-              </w:rPr>
-            </w:r>
-          </w:p>
-        </w:tc>
-        <w:tc>
-          <w:tcPr>
-            <w:tcW w:w="3009" w:type="dxa"/>
-            <w:textDirection w:val="lrTb"/>
-            <w:noWrap w:val="false"/>
-          </w:tcPr>
-          <w:p>
-            <w:pPr>
-              <w:jc w:val="left"/>
-              <w:rPr>
-                <w:b w:val="0"/>
-                <w:sz w:val="22"/>
-                <w:highlight w:val="none"/>
-              </w:rPr>
-            </w:pPr>
-            <w:r>
-              <w:rPr>
-                <w:b w:val="0"/>
-                <w:sz w:val="22"/>
-                <w:highlight w:val="none"/>
-              </w:rPr>
-              <w:t xml:space="preserve">3</w:t>
-            </w:r>
-            <w:r>
-              <w:rPr>
-                <w:b w:val="0"/>
-                <w:sz w:val="22"/>
-                <w:highlight w:val="none"/>
-              </w:rPr>
-            </w:r>
-          </w:p>
-        </w:tc>
-      </w:tr>
-      <w:tr>
-        <w:trPr/>
-        <w:tc>
-          <w:tcPr>
-            <w:tcW w:w="3009" w:type="dxa"/>
-            <w:textDirection w:val="lrTb"/>
-            <w:noWrap w:val="false"/>
-          </w:tcPr>
-          <w:p>
-            <w:pPr>
-              <w:jc w:val="left"/>
-              <w:rPr>
-                <w:b w:val="0"/>
-                <w:sz w:val="22"/>
-                <w:highlight w:val="none"/>
-              </w:rPr>
-            </w:pPr>
-            <w:r>
-              <w:rPr>
-                <w:b w:val="0"/>
-                <w:sz w:val="22"/>
-                <w:highlight w:val="none"/>
-              </w:rPr>
-              <w:t xml:space="preserve">10</w:t>
-            </w:r>
-            <w:r>
-              <w:rPr>
-                <w:b w:val="0"/>
-                <w:sz w:val="22"/>
-                <w:highlight w:val="none"/>
-              </w:rPr>
-            </w:r>
-          </w:p>
-        </w:tc>
-        <w:tc>
-          <w:tcPr>
-            <w:tcW w:w="3009" w:type="dxa"/>
-            <w:textDirection w:val="lrTb"/>
-            <w:noWrap w:val="false"/>
-          </w:tcPr>
-          <w:p>
-            <w:pPr>
-              <w:jc w:val="left"/>
-              <w:rPr>
-                <w:b w:val="0"/>
-                <w:sz w:val="22"/>
-                <w:highlight w:val="none"/>
-              </w:rPr>
-            </w:pPr>
-            <w:r>
-              <w:rPr>
-                <w:b w:val="0"/>
-                <w:sz w:val="22"/>
-                <w:highlight w:val="none"/>
-              </w:rPr>
-              <w:t xml:space="preserve">1</w:t>
-            </w:r>
-            <w:r>
-              <w:rPr>
-                <w:b w:val="0"/>
-                <w:sz w:val="22"/>
-                <w:highlight w:val="none"/>
-              </w:rPr>
-            </w:r>
-          </w:p>
-        </w:tc>
-        <w:tc>
-          <w:tcPr>
-            <w:tcW w:w="3009" w:type="dxa"/>
-            <w:textDirection w:val="lrTb"/>
-            <w:noWrap w:val="false"/>
-          </w:tcPr>
-          <w:p>
-            <w:pPr>
-              <w:jc w:val="left"/>
-              <w:rPr>
-                <w:b w:val="0"/>
-                <w:sz w:val="22"/>
-                <w:highlight w:val="none"/>
-              </w:rPr>
-            </w:pPr>
-            <w:r>
-              <w:rPr>
-                <w:b w:val="0"/>
-                <w:sz w:val="22"/>
-                <w:highlight w:val="none"/>
-              </w:rPr>
-              <w:t xml:space="preserve">4</w:t>
-            </w:r>
-            <w:r>
-              <w:rPr>
-                <w:b w:val="0"/>
-                <w:sz w:val="22"/>
-                <w:highlight w:val="none"/>
-              </w:rPr>
-            </w:r>
-          </w:p>
-        </w:tc>
-      </w:tr>
-      <w:tr>
-        <w:trPr/>
-        <w:tc>
-          <w:tcPr>
-            <w:tcW w:w="3009" w:type="dxa"/>
-            <w:textDirection w:val="lrTb"/>
-            <w:noWrap w:val="false"/>
-          </w:tcPr>
-          <w:p>
-            <w:pPr>
-              <w:jc w:val="left"/>
-              <w:rPr>
-                <w:b w:val="0"/>
-                <w:sz w:val="22"/>
-                <w:highlight w:val="none"/>
-              </w:rPr>
-            </w:pPr>
-            <w:r>
-              <w:rPr>
-                <w:b w:val="0"/>
-                <w:sz w:val="22"/>
-                <w:highlight w:val="none"/>
-              </w:rPr>
-              <w:t xml:space="preserve">10</w:t>
-            </w:r>
-            <w:r>
-              <w:rPr>
-                <w:b w:val="0"/>
-                <w:sz w:val="22"/>
-                <w:highlight w:val="none"/>
-              </w:rPr>
-            </w:r>
-          </w:p>
-        </w:tc>
-        <w:tc>
-          <w:tcPr>
-            <w:tcW w:w="3009" w:type="dxa"/>
-            <w:textDirection w:val="lrTb"/>
-            <w:noWrap w:val="false"/>
-          </w:tcPr>
-          <w:p>
-            <w:pPr>
-              <w:jc w:val="left"/>
-              <w:rPr>
-                <w:b w:val="0"/>
-                <w:sz w:val="22"/>
-                <w:highlight w:val="none"/>
-              </w:rPr>
-            </w:pPr>
-            <w:r>
-              <w:rPr>
-                <w:b w:val="0"/>
-                <w:sz w:val="22"/>
-                <w:highlight w:val="none"/>
-              </w:rPr>
-              <w:t xml:space="preserve">2</w:t>
-            </w:r>
-            <w:r>
-              <w:rPr>
-                <w:b w:val="0"/>
-                <w:sz w:val="22"/>
-                <w:highlight w:val="none"/>
-              </w:rPr>
-            </w:r>
-          </w:p>
-        </w:tc>
-        <w:tc>
-          <w:tcPr>
-            <w:tcW w:w="3009" w:type="dxa"/>
-            <w:textDirection w:val="lrTb"/>
-            <w:noWrap w:val="false"/>
-          </w:tcPr>
-          <w:p>
-            <w:pPr>
-              <w:jc w:val="left"/>
-              <w:rPr>
-                <w:b w:val="0"/>
-                <w:sz w:val="22"/>
-                <w:highlight w:val="none"/>
-              </w:rPr>
-            </w:pPr>
-            <w:r>
-              <w:rPr>
-                <w:b w:val="0"/>
-                <w:sz w:val="22"/>
-                <w:highlight w:val="none"/>
-              </w:rPr>
-              <w:t xml:space="preserve">1</w:t>
-            </w:r>
-            <w:r>
-              <w:rPr>
-                <w:b w:val="0"/>
-                <w:sz w:val="22"/>
-                <w:highlight w:val="none"/>
-              </w:rPr>
-            </w:r>
-          </w:p>
-        </w:tc>
-      </w:tr>
-      <w:tr>
-        <w:trPr/>
-        <w:tc>
-          <w:tcPr>
-            <w:tcW w:w="3009" w:type="dxa"/>
-            <w:textDirection w:val="lrTb"/>
-            <w:noWrap w:val="false"/>
-          </w:tcPr>
-          <w:p>
-            <w:pPr>
-              <w:jc w:val="left"/>
-              <w:rPr>
-                <w:b w:val="0"/>
-                <w:sz w:val="22"/>
-                <w:highlight w:val="none"/>
-              </w:rPr>
-            </w:pPr>
-            <w:r>
-              <w:rPr>
-                <w:b w:val="0"/>
-                <w:sz w:val="22"/>
-                <w:highlight w:val="none"/>
-              </w:rPr>
-              <w:t xml:space="preserve">10</w:t>
-            </w:r>
-            <w:r>
-              <w:rPr>
-                <w:b w:val="0"/>
-                <w:sz w:val="22"/>
-                <w:highlight w:val="none"/>
-              </w:rPr>
-            </w:r>
-          </w:p>
-        </w:tc>
-        <w:tc>
-          <w:tcPr>
-            <w:tcW w:w="3009" w:type="dxa"/>
-            <w:textDirection w:val="lrTb"/>
-            <w:noWrap w:val="false"/>
-          </w:tcPr>
-          <w:p>
-            <w:pPr>
-              <w:jc w:val="left"/>
-              <w:rPr>
-                <w:b w:val="0"/>
-                <w:sz w:val="22"/>
-                <w:highlight w:val="none"/>
-              </w:rPr>
-            </w:pPr>
-            <w:r>
-              <w:rPr>
-                <w:b w:val="0"/>
-                <w:sz w:val="22"/>
-                <w:highlight w:val="none"/>
-              </w:rPr>
-              <w:t xml:space="preserve">2</w:t>
-            </w:r>
-            <w:r>
-              <w:rPr>
-                <w:b w:val="0"/>
-                <w:sz w:val="22"/>
-                <w:highlight w:val="none"/>
-              </w:rPr>
-            </w:r>
-          </w:p>
-        </w:tc>
-        <w:tc>
-          <w:tcPr>
-            <w:tcW w:w="3009" w:type="dxa"/>
-            <w:textDirection w:val="lrTb"/>
-            <w:noWrap w:val="false"/>
-          </w:tcPr>
-          <w:p>
-            <w:pPr>
-              <w:jc w:val="left"/>
-              <w:rPr>
-                <w:b w:val="0"/>
-                <w:sz w:val="22"/>
-                <w:highlight w:val="none"/>
-              </w:rPr>
-            </w:pPr>
-            <w:r>
-              <w:rPr>
-                <w:b w:val="0"/>
-                <w:sz w:val="22"/>
-                <w:highlight w:val="none"/>
-              </w:rPr>
-              <w:t xml:space="preserve">2</w:t>
-            </w:r>
-            <w:r>
-              <w:rPr>
-                <w:b w:val="0"/>
-                <w:sz w:val="22"/>
-                <w:highlight w:val="none"/>
-              </w:rPr>
-            </w:r>
-          </w:p>
-        </w:tc>
-      </w:tr>
-      <w:tr>
-        <w:trPr/>
-        <w:tc>
-          <w:tcPr>
-            <w:tcW w:w="3009" w:type="dxa"/>
-            <w:textDirection w:val="lrTb"/>
-            <w:noWrap w:val="false"/>
-          </w:tcPr>
-          <w:p>
-            <w:pPr>
-              <w:jc w:val="left"/>
-              <w:rPr>
-                <w:b w:val="0"/>
-                <w:sz w:val="22"/>
-                <w:highlight w:val="none"/>
-              </w:rPr>
-            </w:pPr>
-            <w:r>
-              <w:rPr>
-                <w:b w:val="0"/>
-                <w:sz w:val="22"/>
-                <w:highlight w:val="none"/>
-              </w:rPr>
-              <w:t xml:space="preserve">10</w:t>
-            </w:r>
-            <w:r>
-              <w:rPr>
-                <w:b w:val="0"/>
-                <w:sz w:val="22"/>
-                <w:highlight w:val="none"/>
-              </w:rPr>
-            </w:r>
-          </w:p>
-        </w:tc>
-        <w:tc>
-          <w:tcPr>
-            <w:tcW w:w="3009" w:type="dxa"/>
-            <w:textDirection w:val="lrTb"/>
-            <w:noWrap w:val="false"/>
-          </w:tcPr>
-          <w:p>
-            <w:pPr>
-              <w:jc w:val="left"/>
-              <w:rPr>
-                <w:b w:val="0"/>
-                <w:sz w:val="22"/>
-                <w:highlight w:val="none"/>
-              </w:rPr>
-            </w:pPr>
-            <w:r>
-              <w:rPr>
-                <w:b w:val="0"/>
-                <w:sz w:val="22"/>
-                <w:highlight w:val="none"/>
-              </w:rPr>
-              <w:t xml:space="preserve">2</w:t>
-            </w:r>
-            <w:r>
-              <w:rPr>
-                <w:b w:val="0"/>
-                <w:sz w:val="22"/>
-                <w:highlight w:val="none"/>
-              </w:rPr>
-            </w:r>
-          </w:p>
-        </w:tc>
-        <w:tc>
-          <w:tcPr>
-            <w:tcW w:w="3009" w:type="dxa"/>
-            <w:textDirection w:val="lrTb"/>
-            <w:noWrap w:val="false"/>
-          </w:tcPr>
-          <w:p>
-            <w:pPr>
-              <w:jc w:val="left"/>
-              <w:rPr>
-                <w:b w:val="0"/>
-                <w:sz w:val="22"/>
-                <w:highlight w:val="none"/>
-              </w:rPr>
-            </w:pPr>
-            <w:r>
-              <w:rPr>
-                <w:b w:val="0"/>
-                <w:sz w:val="22"/>
-                <w:highlight w:val="none"/>
-              </w:rPr>
-              <w:t xml:space="preserve">3</w:t>
-            </w:r>
-            <w:r>
-              <w:rPr>
-                <w:b w:val="0"/>
-                <w:sz w:val="22"/>
-                <w:highlight w:val="none"/>
-              </w:rPr>
-            </w:r>
-          </w:p>
-        </w:tc>
-      </w:tr>
-      <w:tr>
-        <w:trPr/>
-        <w:tc>
-          <w:tcPr>
-            <w:tcW w:w="3009" w:type="dxa"/>
-            <w:vMerge w:val="restart"/>
-            <w:textDirection w:val="lrTb"/>
-            <w:noWrap w:val="false"/>
-          </w:tcPr>
-          <w:p>
-            <w:pPr>
-              <w:jc w:val="left"/>
-              <w:rPr>
-                <w:b w:val="0"/>
-                <w:sz w:val="22"/>
-                <w:highlight w:val="none"/>
-              </w:rPr>
-            </w:pPr>
-            <w:r>
-              <w:rPr>
-                <w:b w:val="0"/>
-                <w:sz w:val="22"/>
-                <w:highlight w:val="none"/>
-              </w:rPr>
-              <w:t xml:space="preserve">10</w:t>
-            </w:r>
-            <w:r>
-              <w:rPr>
-                <w:b w:val="0"/>
-                <w:sz w:val="22"/>
-                <w:highlight w:val="none"/>
-              </w:rPr>
-            </w:r>
-          </w:p>
-        </w:tc>
-        <w:tc>
-          <w:tcPr>
-            <w:tcW w:w="3009" w:type="dxa"/>
-            <w:vMerge w:val="restart"/>
-            <w:textDirection w:val="lrTb"/>
-            <w:noWrap w:val="false"/>
-          </w:tcPr>
-          <w:p>
-            <w:pPr>
-              <w:jc w:val="left"/>
-              <w:rPr>
-                <w:b w:val="0"/>
-                <w:sz w:val="22"/>
-                <w:highlight w:val="none"/>
-              </w:rPr>
-            </w:pPr>
-            <w:r>
-              <w:rPr>
-                <w:b w:val="0"/>
-                <w:sz w:val="22"/>
-                <w:highlight w:val="none"/>
-              </w:rPr>
-              <w:t xml:space="preserve">2</w:t>
-            </w:r>
-            <w:r>
-              <w:rPr>
-                <w:b w:val="0"/>
-                <w:sz w:val="22"/>
-                <w:highlight w:val="none"/>
-              </w:rPr>
-            </w:r>
-          </w:p>
-        </w:tc>
-        <w:tc>
-          <w:tcPr>
-            <w:tcW w:w="3009" w:type="dxa"/>
-            <w:vMerge w:val="restart"/>
-            <w:textDirection w:val="lrTb"/>
-            <w:noWrap w:val="false"/>
-          </w:tcPr>
-          <w:p>
-            <w:pPr>
-              <w:jc w:val="left"/>
-              <w:rPr>
-                <w:b w:val="0"/>
-                <w:sz w:val="22"/>
-                <w:highlight w:val="none"/>
-              </w:rPr>
-            </w:pPr>
-            <w:r>
-              <w:rPr>
-                <w:b w:val="0"/>
-                <w:sz w:val="22"/>
-                <w:highlight w:val="none"/>
-              </w:rPr>
-              <w:t xml:space="preserve">4</w:t>
-            </w:r>
-            <w:r>
-              <w:rPr>
-                <w:b w:val="0"/>
-                <w:sz w:val="22"/>
-                <w:highlight w:val="none"/>
-              </w:rPr>
-            </w:r>
-          </w:p>
-        </w:tc>
-      </w:tr>
-    </w:tbl>
     <w:tbl>
       <w:tblPr>
         <w:tblStyle w:val="666"/>
@@ -2365,6 +1324,7 @@
                 <w:highlight w:val="none"/>
               </w:rPr>
             </w:r>
+            <w:r/>
           </w:p>
         </w:tc>
         <w:tc>
@@ -2397,6 +1357,7 @@
                 <w:highlight w:val="none"/>
               </w:rPr>
             </w:r>
+            <w:r/>
           </w:p>
         </w:tc>
         <w:tc>
@@ -2429,6 +1390,7 @@
                 <w:highlight w:val="none"/>
               </w:rPr>
             </w:r>
+            <w:r/>
           </w:p>
         </w:tc>
         <w:tc>
@@ -2461,6 +1423,7 @@
                 <w:highlight w:val="none"/>
               </w:rPr>
             </w:r>
+            <w:r/>
           </w:p>
         </w:tc>
         <w:tc>
@@ -2493,6 +1456,7 @@
                 <w:highlight w:val="none"/>
               </w:rPr>
             </w:r>
+            <w:r/>
           </w:p>
         </w:tc>
         <w:tc>
@@ -2525,6 +1489,7 @@
                 <w:highlight w:val="none"/>
               </w:rPr>
             </w:r>
+            <w:r/>
           </w:p>
         </w:tc>
         <w:tc>
@@ -2557,6 +1522,7 @@
                 <w:highlight w:val="none"/>
               </w:rPr>
             </w:r>
+            <w:r/>
           </w:p>
         </w:tc>
       </w:tr>
@@ -2592,6 +1558,7 @@
                 <w:highlight w:val="none"/>
               </w:rPr>
             </w:r>
+            <w:r/>
           </w:p>
         </w:tc>
         <w:tc>
@@ -2624,6 +1591,7 @@
                 <w:highlight w:val="none"/>
               </w:rPr>
             </w:r>
+            <w:r/>
           </w:p>
         </w:tc>
         <w:tc>
@@ -2656,6 +1624,7 @@
                 <w:highlight w:val="none"/>
               </w:rPr>
             </w:r>
+            <w:r/>
           </w:p>
         </w:tc>
         <w:tc>
@@ -2688,6 +1657,7 @@
                 <w:highlight w:val="none"/>
               </w:rPr>
             </w:r>
+            <w:r/>
           </w:p>
         </w:tc>
         <w:tc>
@@ -2720,6 +1690,7 @@
                 <w:highlight w:val="none"/>
               </w:rPr>
             </w:r>
+            <w:r/>
           </w:p>
         </w:tc>
         <w:tc>
@@ -2752,6 +1723,7 @@
                 <w:highlight w:val="none"/>
               </w:rPr>
             </w:r>
+            <w:r/>
           </w:p>
         </w:tc>
         <w:tc>
@@ -2784,6 +1756,7 @@
                 <w:highlight w:val="none"/>
               </w:rPr>
             </w:r>
+            <w:r/>
           </w:p>
         </w:tc>
       </w:tr>
@@ -2819,6 +1792,7 @@
                 <w:highlight w:val="none"/>
               </w:rPr>
             </w:r>
+            <w:r/>
           </w:p>
         </w:tc>
         <w:tc>
@@ -2851,6 +1825,7 @@
                 <w:highlight w:val="none"/>
               </w:rPr>
             </w:r>
+            <w:r/>
           </w:p>
         </w:tc>
         <w:tc>
@@ -2883,6 +1858,7 @@
                 <w:highlight w:val="none"/>
               </w:rPr>
             </w:r>
+            <w:r/>
           </w:p>
         </w:tc>
         <w:tc>
@@ -2915,6 +1891,7 @@
                 <w:highlight w:val="none"/>
               </w:rPr>
             </w:r>
+            <w:r/>
           </w:p>
         </w:tc>
         <w:tc>
@@ -2947,6 +1924,7 @@
                 <w:highlight w:val="none"/>
               </w:rPr>
             </w:r>
+            <w:r/>
           </w:p>
         </w:tc>
         <w:tc>
@@ -2979,6 +1957,7 @@
                 <w:highlight w:val="none"/>
               </w:rPr>
             </w:r>
+            <w:r/>
           </w:p>
         </w:tc>
         <w:tc>
@@ -3011,6 +1990,7 @@
                 <w:highlight w:val="none"/>
               </w:rPr>
             </w:r>
+            <w:r/>
           </w:p>
         </w:tc>
       </w:tr>
@@ -3046,6 +2026,7 @@
                 <w:highlight w:val="none"/>
               </w:rPr>
             </w:r>
+            <w:r/>
           </w:p>
         </w:tc>
         <w:tc>
@@ -3078,6 +2059,7 @@
                 <w:highlight w:val="none"/>
               </w:rPr>
             </w:r>
+            <w:r/>
           </w:p>
         </w:tc>
         <w:tc>
@@ -3110,6 +2092,7 @@
                 <w:highlight w:val="none"/>
               </w:rPr>
             </w:r>
+            <w:r/>
           </w:p>
         </w:tc>
         <w:tc>
@@ -3133,14 +2116,16 @@
                 <w:sz w:val="22"/>
                 <w:highlight w:val="none"/>
               </w:rPr>
-            </w:r>
-            <w:r>
-              <w:rPr>
-                <w:b w:val="0"/>
-                <w:sz w:val="22"/>
-                <w:highlight w:val="none"/>
-              </w:rPr>
-            </w:r>
+              <w:t xml:space="preserve">16</w:t>
+            </w:r>
+            <w:r>
+              <w:rPr>
+                <w:b w:val="0"/>
+                <w:sz w:val="22"/>
+                <w:highlight w:val="none"/>
+              </w:rPr>
+            </w:r>
+            <w:r/>
           </w:p>
         </w:tc>
         <w:tc>
@@ -3164,14 +2149,16 @@
                 <w:sz w:val="22"/>
                 <w:highlight w:val="none"/>
               </w:rPr>
-            </w:r>
-            <w:r>
-              <w:rPr>
-                <w:b w:val="0"/>
-                <w:sz w:val="22"/>
-                <w:highlight w:val="none"/>
-              </w:rPr>
-            </w:r>
+              <w:t xml:space="preserve">4</w:t>
+            </w:r>
+            <w:r>
+              <w:rPr>
+                <w:b w:val="0"/>
+                <w:sz w:val="22"/>
+                <w:highlight w:val="none"/>
+              </w:rPr>
+            </w:r>
+            <w:r/>
           </w:p>
         </w:tc>
         <w:tc>
@@ -3195,14 +2182,16 @@
                 <w:sz w:val="22"/>
                 <w:highlight w:val="none"/>
               </w:rPr>
-            </w:r>
-            <w:r>
-              <w:rPr>
-                <w:b w:val="0"/>
-                <w:sz w:val="22"/>
-                <w:highlight w:val="none"/>
-              </w:rPr>
-            </w:r>
+              <w:t xml:space="preserve">12</w:t>
+            </w:r>
+            <w:r>
+              <w:rPr>
+                <w:b w:val="0"/>
+                <w:sz w:val="22"/>
+                <w:highlight w:val="none"/>
+              </w:rPr>
+            </w:r>
+            <w:r/>
           </w:p>
         </w:tc>
         <w:tc>
@@ -3217,21 +2206,27 @@
               <w:rPr>
                 <w:b w:val="0"/>
                 <w:sz w:val="22"/>
-                <w:highlight w:val="none"/>
+                <w:highlight w:val="red"/>
               </w:rPr>
             </w:pPr>
             <w:r>
               <w:rPr>
                 <w:b w:val="0"/>
                 <w:sz w:val="22"/>
-                <w:highlight w:val="none"/>
-              </w:rPr>
-            </w:r>
-            <w:r>
-              <w:rPr>
-                <w:b w:val="0"/>
-                <w:sz w:val="22"/>
-                <w:highlight w:val="none"/>
+                <w:highlight w:val="red"/>
+              </w:rPr>
+              <w:t xml:space="preserve">19</w:t>
+            </w:r>
+            <w:r>
+              <w:rPr>
+                <w:b w:val="0"/>
+                <w:sz w:val="22"/>
+                <w:highlight w:val="red"/>
+              </w:rPr>
+            </w:r>
+            <w:r>
+              <w:rPr>
+                <w:highlight w:val="red"/>
               </w:rPr>
             </w:r>
           </w:p>
@@ -3269,6 +2264,7 @@
                 <w:highlight w:val="none"/>
               </w:rPr>
             </w:r>
+            <w:r/>
           </w:p>
         </w:tc>
         <w:tc>
@@ -3301,6 +2297,7 @@
                 <w:highlight w:val="none"/>
               </w:rPr>
             </w:r>
+            <w:r/>
           </w:p>
         </w:tc>
         <w:tc>
@@ -3333,6 +2330,7 @@
                 <w:highlight w:val="none"/>
               </w:rPr>
             </w:r>
+            <w:r/>
           </w:p>
         </w:tc>
         <w:tc>
@@ -3356,14 +2354,16 @@
                 <w:sz w:val="22"/>
                 <w:highlight w:val="none"/>
               </w:rPr>
-            </w:r>
-            <w:r>
-              <w:rPr>
-                <w:b w:val="0"/>
-                <w:sz w:val="22"/>
-                <w:highlight w:val="none"/>
-              </w:rPr>
-            </w:r>
+              <w:t xml:space="preserve">15</w:t>
+            </w:r>
+            <w:r>
+              <w:rPr>
+                <w:b w:val="0"/>
+                <w:sz w:val="22"/>
+                <w:highlight w:val="none"/>
+              </w:rPr>
+            </w:r>
+            <w:r/>
           </w:p>
         </w:tc>
         <w:tc>
@@ -3387,14 +2387,16 @@
                 <w:sz w:val="22"/>
                 <w:highlight w:val="none"/>
               </w:rPr>
-            </w:r>
-            <w:r>
-              <w:rPr>
-                <w:b w:val="0"/>
-                <w:sz w:val="22"/>
-                <w:highlight w:val="none"/>
-              </w:rPr>
-            </w:r>
+              <w:t xml:space="preserve">4</w:t>
+            </w:r>
+            <w:r>
+              <w:rPr>
+                <w:b w:val="0"/>
+                <w:sz w:val="22"/>
+                <w:highlight w:val="none"/>
+              </w:rPr>
+            </w:r>
+            <w:r/>
           </w:p>
         </w:tc>
         <w:tc>
@@ -3418,14 +2420,16 @@
                 <w:sz w:val="22"/>
                 <w:highlight w:val="none"/>
               </w:rPr>
-            </w:r>
-            <w:r>
-              <w:rPr>
-                <w:b w:val="0"/>
-                <w:sz w:val="22"/>
-                <w:highlight w:val="none"/>
-              </w:rPr>
-            </w:r>
+              <w:t xml:space="preserve">11</w:t>
+            </w:r>
+            <w:r>
+              <w:rPr>
+                <w:b w:val="0"/>
+                <w:sz w:val="22"/>
+                <w:highlight w:val="none"/>
+              </w:rPr>
+            </w:r>
+            <w:r/>
           </w:p>
         </w:tc>
         <w:tc>
@@ -3447,16 +2451,18 @@
               <w:rPr>
                 <w:b w:val="0"/>
                 <w:sz w:val="22"/>
-                <w:highlight w:val="none"/>
-              </w:rPr>
-            </w:r>
-            <w:r>
-              <w:rPr>
-                <w:b w:val="0"/>
-                <w:sz w:val="22"/>
-                <w:highlight w:val="none"/>
-              </w:rPr>
-            </w:r>
+                <w:highlight w:val="red"/>
+              </w:rPr>
+              <w:t xml:space="preserve">21</w:t>
+            </w:r>
+            <w:r>
+              <w:rPr>
+                <w:b w:val="0"/>
+                <w:sz w:val="22"/>
+                <w:highlight w:val="red"/>
+              </w:rPr>
+            </w:r>
+            <w:r/>
           </w:p>
         </w:tc>
       </w:tr>
@@ -3492,6 +2498,7 @@
                 <w:highlight w:val="none"/>
               </w:rPr>
             </w:r>
+            <w:r/>
           </w:p>
         </w:tc>
         <w:tc>
@@ -3524,6 +2531,7 @@
                 <w:highlight w:val="none"/>
               </w:rPr>
             </w:r>
+            <w:r/>
           </w:p>
         </w:tc>
         <w:tc>
@@ -3556,6 +2564,7 @@
                 <w:highlight w:val="none"/>
               </w:rPr>
             </w:r>
+            <w:r/>
           </w:p>
         </w:tc>
         <w:tc>
@@ -3579,14 +2588,16 @@
                 <w:sz w:val="22"/>
                 <w:highlight w:val="none"/>
               </w:rPr>
-            </w:r>
-            <w:r>
-              <w:rPr>
-                <w:b w:val="0"/>
-                <w:sz w:val="22"/>
-                <w:highlight w:val="none"/>
-              </w:rPr>
-            </w:r>
+              <w:t xml:space="preserve">3</w:t>
+            </w:r>
+            <w:r>
+              <w:rPr>
+                <w:b w:val="0"/>
+                <w:sz w:val="22"/>
+                <w:highlight w:val="none"/>
+              </w:rPr>
+            </w:r>
+            <w:r/>
           </w:p>
         </w:tc>
         <w:tc>
@@ -3610,14 +2621,9 @@
                 <w:sz w:val="22"/>
                 <w:highlight w:val="none"/>
               </w:rPr>
-            </w:r>
-            <w:r>
-              <w:rPr>
-                <w:b w:val="0"/>
-                <w:sz w:val="22"/>
-                <w:highlight w:val="none"/>
-              </w:rPr>
-            </w:r>
+              <w:t xml:space="preserve">0</w:t>
+            </w:r>
+            <w:r/>
           </w:p>
         </w:tc>
         <w:tc>
@@ -3641,14 +2647,16 @@
                 <w:sz w:val="22"/>
                 <w:highlight w:val="none"/>
               </w:rPr>
-            </w:r>
-            <w:r>
-              <w:rPr>
-                <w:b w:val="0"/>
-                <w:sz w:val="22"/>
-                <w:highlight w:val="none"/>
-              </w:rPr>
-            </w:r>
+              <w:t xml:space="preserve">3</w:t>
+            </w:r>
+            <w:r>
+              <w:rPr>
+                <w:b w:val="0"/>
+                <w:sz w:val="22"/>
+                <w:highlight w:val="none"/>
+              </w:rPr>
+            </w:r>
+            <w:r/>
           </w:p>
         </w:tc>
         <w:tc>
@@ -3672,14 +2680,16 @@
                 <w:sz w:val="22"/>
                 <w:highlight w:val="none"/>
               </w:rPr>
-            </w:r>
-            <w:r>
-              <w:rPr>
-                <w:b w:val="0"/>
-                <w:sz w:val="22"/>
-                <w:highlight w:val="none"/>
-              </w:rPr>
-            </w:r>
+              <w:t xml:space="preserve">3</w:t>
+            </w:r>
+            <w:r>
+              <w:rPr>
+                <w:b w:val="0"/>
+                <w:sz w:val="22"/>
+                <w:highlight w:val="none"/>
+              </w:rPr>
+            </w:r>
+            <w:r/>
           </w:p>
         </w:tc>
       </w:tr>
@@ -3715,6 +2725,7 @@
                 <w:highlight w:val="none"/>
               </w:rPr>
             </w:r>
+            <w:r/>
           </w:p>
         </w:tc>
         <w:tc>
@@ -3747,6 +2758,7 @@
                 <w:highlight w:val="none"/>
               </w:rPr>
             </w:r>
+            <w:r/>
           </w:p>
         </w:tc>
         <w:tc>
@@ -3779,6 +2791,7 @@
                 <w:highlight w:val="none"/>
               </w:rPr>
             </w:r>
+            <w:r/>
           </w:p>
         </w:tc>
         <w:tc>
@@ -3802,14 +2815,16 @@
                 <w:sz w:val="22"/>
                 <w:highlight w:val="none"/>
               </w:rPr>
-            </w:r>
-            <w:r>
-              <w:rPr>
-                <w:b w:val="0"/>
-                <w:sz w:val="22"/>
-                <w:highlight w:val="none"/>
-              </w:rPr>
-            </w:r>
+              <w:t xml:space="preserve">13</w:t>
+            </w:r>
+            <w:r>
+              <w:rPr>
+                <w:b w:val="0"/>
+                <w:sz w:val="22"/>
+                <w:highlight w:val="none"/>
+              </w:rPr>
+            </w:r>
+            <w:r/>
           </w:p>
         </w:tc>
         <w:tc>
@@ -3833,14 +2848,16 @@
                 <w:sz w:val="22"/>
                 <w:highlight w:val="none"/>
               </w:rPr>
-            </w:r>
-            <w:r>
-              <w:rPr>
-                <w:b w:val="0"/>
-                <w:sz w:val="22"/>
-                <w:highlight w:val="none"/>
-              </w:rPr>
-            </w:r>
+              <w:t xml:space="preserve">2</w:t>
+            </w:r>
+            <w:r>
+              <w:rPr>
+                <w:b w:val="0"/>
+                <w:sz w:val="22"/>
+                <w:highlight w:val="none"/>
+              </w:rPr>
+            </w:r>
+            <w:r/>
           </w:p>
         </w:tc>
         <w:tc>
@@ -3864,14 +2881,16 @@
                 <w:sz w:val="22"/>
                 <w:highlight w:val="none"/>
               </w:rPr>
-            </w:r>
-            <w:r>
-              <w:rPr>
-                <w:b w:val="0"/>
-                <w:sz w:val="22"/>
-                <w:highlight w:val="none"/>
-              </w:rPr>
-            </w:r>
+              <w:t xml:space="preserve">11</w:t>
+            </w:r>
+            <w:r>
+              <w:rPr>
+                <w:b w:val="0"/>
+                <w:sz w:val="22"/>
+                <w:highlight w:val="none"/>
+              </w:rPr>
+            </w:r>
+            <w:r/>
           </w:p>
         </w:tc>
         <w:tc>
@@ -3895,14 +2914,16 @@
                 <w:sz w:val="22"/>
                 <w:highlight w:val="none"/>
               </w:rPr>
-            </w:r>
-            <w:r>
-              <w:rPr>
-                <w:b w:val="0"/>
-                <w:sz w:val="22"/>
-                <w:highlight w:val="none"/>
-              </w:rPr>
-            </w:r>
+              <w:t xml:space="preserve">13</w:t>
+            </w:r>
+            <w:r>
+              <w:rPr>
+                <w:b w:val="0"/>
+                <w:sz w:val="22"/>
+                <w:highlight w:val="none"/>
+              </w:rPr>
+            </w:r>
+            <w:r/>
           </w:p>
         </w:tc>
       </w:tr>
@@ -3938,6 +2959,7 @@
                 <w:highlight w:val="none"/>
               </w:rPr>
             </w:r>
+            <w:r/>
           </w:p>
         </w:tc>
         <w:tc>
@@ -3970,6 +2992,7 @@
                 <w:highlight w:val="none"/>
               </w:rPr>
             </w:r>
+            <w:r/>
           </w:p>
         </w:tc>
         <w:tc>
@@ -4002,6 +3025,7 @@
                 <w:highlight w:val="none"/>
               </w:rPr>
             </w:r>
+            <w:r/>
           </w:p>
         </w:tc>
         <w:tc>
@@ -4025,14 +3049,16 @@
                 <w:sz w:val="22"/>
                 <w:highlight w:val="none"/>
               </w:rPr>
-            </w:r>
-            <w:r>
-              <w:rPr>
-                <w:b w:val="0"/>
-                <w:sz w:val="22"/>
-                <w:highlight w:val="none"/>
-              </w:rPr>
-            </w:r>
+              <w:t xml:space="preserve">13</w:t>
+            </w:r>
+            <w:r>
+              <w:rPr>
+                <w:b w:val="0"/>
+                <w:sz w:val="22"/>
+                <w:highlight w:val="none"/>
+              </w:rPr>
+            </w:r>
+            <w:r/>
           </w:p>
         </w:tc>
         <w:tc>
@@ -4056,14 +3082,16 @@
                 <w:sz w:val="22"/>
                 <w:highlight w:val="none"/>
               </w:rPr>
-            </w:r>
-            <w:r>
-              <w:rPr>
-                <w:b w:val="0"/>
-                <w:sz w:val="22"/>
-                <w:highlight w:val="none"/>
-              </w:rPr>
-            </w:r>
+              <w:t xml:space="preserve">2</w:t>
+            </w:r>
+            <w:r>
+              <w:rPr>
+                <w:b w:val="0"/>
+                <w:sz w:val="22"/>
+                <w:highlight w:val="none"/>
+              </w:rPr>
+            </w:r>
+            <w:r/>
           </w:p>
         </w:tc>
         <w:tc>
@@ -4087,14 +3115,16 @@
                 <w:sz w:val="22"/>
                 <w:highlight w:val="none"/>
               </w:rPr>
-            </w:r>
-            <w:r>
-              <w:rPr>
-                <w:b w:val="0"/>
-                <w:sz w:val="22"/>
-                <w:highlight w:val="none"/>
-              </w:rPr>
-            </w:r>
+              <w:t xml:space="preserve">11</w:t>
+            </w:r>
+            <w:r>
+              <w:rPr>
+                <w:b w:val="0"/>
+                <w:sz w:val="22"/>
+                <w:highlight w:val="none"/>
+              </w:rPr>
+            </w:r>
+            <w:r/>
           </w:p>
         </w:tc>
         <w:tc>
@@ -4118,14 +3148,16 @@
                 <w:sz w:val="22"/>
                 <w:highlight w:val="none"/>
               </w:rPr>
-            </w:r>
-            <w:r>
-              <w:rPr>
-                <w:b w:val="0"/>
-                <w:sz w:val="22"/>
-                <w:highlight w:val="none"/>
-              </w:rPr>
-            </w:r>
+              <w:t xml:space="preserve">13</w:t>
+            </w:r>
+            <w:r>
+              <w:rPr>
+                <w:b w:val="0"/>
+                <w:sz w:val="22"/>
+                <w:highlight w:val="none"/>
+              </w:rPr>
+            </w:r>
+            <w:r/>
           </w:p>
         </w:tc>
       </w:tr>
@@ -4164,6 +3196,7 @@
                 <w:highlight w:val="none"/>
               </w:rPr>
             </w:r>
+            <w:r/>
           </w:p>
         </w:tc>
         <w:tc>
@@ -4197,6 +3230,7 @@
                 <w:highlight w:val="none"/>
               </w:rPr>
             </w:r>
+            <w:r/>
           </w:p>
         </w:tc>
         <w:tc>
@@ -4230,6 +3264,7 @@
                 <w:highlight w:val="none"/>
               </w:rPr>
             </w:r>
+            <w:r/>
           </w:p>
         </w:tc>
         <w:tc>
@@ -4254,14 +3289,16 @@
                 <w:sz w:val="22"/>
                 <w:highlight w:val="none"/>
               </w:rPr>
-            </w:r>
-            <w:r>
-              <w:rPr>
-                <w:b w:val="0"/>
-                <w:sz w:val="22"/>
-                <w:highlight w:val="none"/>
-              </w:rPr>
-            </w:r>
+              <w:t xml:space="preserve">13</w:t>
+            </w:r>
+            <w:r>
+              <w:rPr>
+                <w:b w:val="0"/>
+                <w:sz w:val="22"/>
+                <w:highlight w:val="none"/>
+              </w:rPr>
+            </w:r>
+            <w:r/>
           </w:p>
         </w:tc>
         <w:tc>
@@ -4286,14 +3323,16 @@
                 <w:sz w:val="22"/>
                 <w:highlight w:val="none"/>
               </w:rPr>
-            </w:r>
-            <w:r>
-              <w:rPr>
-                <w:b w:val="0"/>
-                <w:sz w:val="22"/>
-                <w:highlight w:val="none"/>
-              </w:rPr>
-            </w:r>
+              <w:t xml:space="preserve">2</w:t>
+            </w:r>
+            <w:r>
+              <w:rPr>
+                <w:b w:val="0"/>
+                <w:sz w:val="22"/>
+                <w:highlight w:val="none"/>
+              </w:rPr>
+            </w:r>
+            <w:r/>
           </w:p>
         </w:tc>
         <w:tc>
@@ -4318,14 +3357,16 @@
                 <w:sz w:val="22"/>
                 <w:highlight w:val="none"/>
               </w:rPr>
-            </w:r>
-            <w:r>
-              <w:rPr>
-                <w:b w:val="0"/>
-                <w:sz w:val="22"/>
-                <w:highlight w:val="none"/>
-              </w:rPr>
-            </w:r>
+              <w:t xml:space="preserve">11</w:t>
+            </w:r>
+            <w:r>
+              <w:rPr>
+                <w:b w:val="0"/>
+                <w:sz w:val="22"/>
+                <w:highlight w:val="none"/>
+              </w:rPr>
+            </w:r>
+            <w:r/>
           </w:p>
         </w:tc>
         <w:tc>
@@ -4350,14 +3391,16 @@
                 <w:sz w:val="22"/>
                 <w:highlight w:val="none"/>
               </w:rPr>
-            </w:r>
-            <w:r>
-              <w:rPr>
-                <w:b w:val="0"/>
-                <w:sz w:val="22"/>
-                <w:highlight w:val="none"/>
-              </w:rPr>
-            </w:r>
+              <w:t xml:space="preserve">13</w:t>
+            </w:r>
+            <w:r>
+              <w:rPr>
+                <w:b w:val="0"/>
+                <w:sz w:val="22"/>
+                <w:highlight w:val="none"/>
+              </w:rPr>
+            </w:r>
+            <w:r/>
           </w:p>
         </w:tc>
       </w:tr>
@@ -4396,6 +3439,7 @@
                 <w:highlight w:val="none"/>
               </w:rPr>
             </w:r>
+            <w:r/>
           </w:p>
         </w:tc>
         <w:tc>
@@ -4429,6 +3473,7 @@
                 <w:highlight w:val="none"/>
               </w:rPr>
             </w:r>
+            <w:r/>
           </w:p>
         </w:tc>
         <w:tc>
@@ -4462,6 +3507,7 @@
                 <w:highlight w:val="none"/>
               </w:rPr>
             </w:r>
+            <w:r/>
           </w:p>
         </w:tc>
         <w:tc>
@@ -4486,14 +3532,16 @@
                 <w:sz w:val="22"/>
                 <w:highlight w:val="none"/>
               </w:rPr>
-            </w:r>
-            <w:r>
-              <w:rPr>
-                <w:b w:val="0"/>
-                <w:sz w:val="22"/>
-                <w:highlight w:val="none"/>
-              </w:rPr>
-            </w:r>
+              <w:t xml:space="preserve">3</w:t>
+            </w:r>
+            <w:r>
+              <w:rPr>
+                <w:b w:val="0"/>
+                <w:sz w:val="22"/>
+                <w:highlight w:val="none"/>
+              </w:rPr>
+            </w:r>
+            <w:r/>
           </w:p>
         </w:tc>
         <w:tc>
@@ -4518,14 +3566,16 @@
                 <w:sz w:val="22"/>
                 <w:highlight w:val="none"/>
               </w:rPr>
-            </w:r>
-            <w:r>
-              <w:rPr>
-                <w:b w:val="0"/>
-                <w:sz w:val="22"/>
-                <w:highlight w:val="none"/>
-              </w:rPr>
-            </w:r>
+              <w:t xml:space="preserve">0</w:t>
+            </w:r>
+            <w:r>
+              <w:rPr>
+                <w:b w:val="0"/>
+                <w:sz w:val="22"/>
+                <w:highlight w:val="none"/>
+              </w:rPr>
+            </w:r>
+            <w:r/>
           </w:p>
         </w:tc>
         <w:tc>
@@ -4550,14 +3600,16 @@
                 <w:sz w:val="22"/>
                 <w:highlight w:val="none"/>
               </w:rPr>
-            </w:r>
-            <w:r>
-              <w:rPr>
-                <w:b w:val="0"/>
-                <w:sz w:val="22"/>
-                <w:highlight w:val="none"/>
-              </w:rPr>
-            </w:r>
+              <w:t xml:space="preserve">3</w:t>
+            </w:r>
+            <w:r>
+              <w:rPr>
+                <w:b w:val="0"/>
+                <w:sz w:val="22"/>
+                <w:highlight w:val="none"/>
+              </w:rPr>
+            </w:r>
+            <w:r/>
           </w:p>
         </w:tc>
         <w:tc>
@@ -4582,14 +3634,16 @@
                 <w:sz w:val="22"/>
                 <w:highlight w:val="none"/>
               </w:rPr>
-            </w:r>
-            <w:r>
-              <w:rPr>
-                <w:b w:val="0"/>
-                <w:sz w:val="22"/>
-                <w:highlight w:val="none"/>
-              </w:rPr>
-            </w:r>
+              <w:t xml:space="preserve">3</w:t>
+            </w:r>
+            <w:r>
+              <w:rPr>
+                <w:b w:val="0"/>
+                <w:sz w:val="22"/>
+                <w:highlight w:val="none"/>
+              </w:rPr>
+            </w:r>
+            <w:r/>
           </w:p>
         </w:tc>
       </w:tr>
@@ -4628,6 +3682,7 @@
                 <w:highlight w:val="none"/>
               </w:rPr>
             </w:r>
+            <w:r/>
           </w:p>
         </w:tc>
         <w:tc>
@@ -4661,6 +3716,7 @@
                 <w:highlight w:val="none"/>
               </w:rPr>
             </w:r>
+            <w:r/>
           </w:p>
         </w:tc>
         <w:tc>
@@ -4694,6 +3750,7 @@
                 <w:highlight w:val="none"/>
               </w:rPr>
             </w:r>
+            <w:r/>
           </w:p>
         </w:tc>
         <w:tc>
@@ -4718,14 +3775,16 @@
                 <w:sz w:val="22"/>
                 <w:highlight w:val="none"/>
               </w:rPr>
-            </w:r>
-            <w:r>
-              <w:rPr>
-                <w:b w:val="0"/>
-                <w:sz w:val="22"/>
-                <w:highlight w:val="none"/>
-              </w:rPr>
-            </w:r>
+              <w:t xml:space="preserve">3</w:t>
+            </w:r>
+            <w:r>
+              <w:rPr>
+                <w:b w:val="0"/>
+                <w:sz w:val="22"/>
+                <w:highlight w:val="none"/>
+              </w:rPr>
+            </w:r>
+            <w:r/>
           </w:p>
         </w:tc>
         <w:tc>
@@ -4750,14 +3809,16 @@
                 <w:sz w:val="22"/>
                 <w:highlight w:val="none"/>
               </w:rPr>
-            </w:r>
-            <w:r>
-              <w:rPr>
-                <w:b w:val="0"/>
-                <w:sz w:val="22"/>
-                <w:highlight w:val="none"/>
-              </w:rPr>
-            </w:r>
+              <w:t xml:space="preserve">0</w:t>
+            </w:r>
+            <w:r>
+              <w:rPr>
+                <w:b w:val="0"/>
+                <w:sz w:val="22"/>
+                <w:highlight w:val="none"/>
+              </w:rPr>
+            </w:r>
+            <w:r/>
           </w:p>
         </w:tc>
         <w:tc>
@@ -4782,14 +3843,16 @@
                 <w:sz w:val="22"/>
                 <w:highlight w:val="none"/>
               </w:rPr>
-            </w:r>
-            <w:r>
-              <w:rPr>
-                <w:b w:val="0"/>
-                <w:sz w:val="22"/>
-                <w:highlight w:val="none"/>
-              </w:rPr>
-            </w:r>
+              <w:t xml:space="preserve">3</w:t>
+            </w:r>
+            <w:r>
+              <w:rPr>
+                <w:b w:val="0"/>
+                <w:sz w:val="22"/>
+                <w:highlight w:val="none"/>
+              </w:rPr>
+            </w:r>
+            <w:r/>
           </w:p>
         </w:tc>
         <w:tc>
@@ -4814,14 +3877,16 @@
                 <w:sz w:val="22"/>
                 <w:highlight w:val="none"/>
               </w:rPr>
-            </w:r>
-            <w:r>
-              <w:rPr>
-                <w:b w:val="0"/>
-                <w:sz w:val="22"/>
-                <w:highlight w:val="none"/>
-              </w:rPr>
-            </w:r>
+              <w:t xml:space="preserve">3</w:t>
+            </w:r>
+            <w:r>
+              <w:rPr>
+                <w:b w:val="0"/>
+                <w:sz w:val="22"/>
+                <w:highlight w:val="none"/>
+              </w:rPr>
+            </w:r>
+            <w:r/>
           </w:p>
         </w:tc>
       </w:tr>
@@ -4860,6 +3925,7 @@
                 <w:highlight w:val="none"/>
               </w:rPr>
             </w:r>
+            <w:r/>
           </w:p>
         </w:tc>
         <w:tc>
@@ -4893,6 +3959,7 @@
                 <w:highlight w:val="none"/>
               </w:rPr>
             </w:r>
+            <w:r/>
           </w:p>
         </w:tc>
         <w:tc>
@@ -4926,6 +3993,7 @@
                 <w:highlight w:val="none"/>
               </w:rPr>
             </w:r>
+            <w:r/>
           </w:p>
         </w:tc>
         <w:tc>
@@ -4950,14 +4018,16 @@
                 <w:sz w:val="22"/>
                 <w:highlight w:val="none"/>
               </w:rPr>
-            </w:r>
-            <w:r>
-              <w:rPr>
-                <w:b w:val="0"/>
-                <w:sz w:val="22"/>
-                <w:highlight w:val="none"/>
-              </w:rPr>
-            </w:r>
+              <w:t xml:space="preserve">3</w:t>
+            </w:r>
+            <w:r>
+              <w:rPr>
+                <w:b w:val="0"/>
+                <w:sz w:val="22"/>
+                <w:highlight w:val="none"/>
+              </w:rPr>
+            </w:r>
+            <w:r/>
           </w:p>
         </w:tc>
         <w:tc>
@@ -4982,14 +4052,16 @@
                 <w:sz w:val="22"/>
                 <w:highlight w:val="none"/>
               </w:rPr>
-            </w:r>
-            <w:r>
-              <w:rPr>
-                <w:b w:val="0"/>
-                <w:sz w:val="22"/>
-                <w:highlight w:val="none"/>
-              </w:rPr>
-            </w:r>
+              <w:t xml:space="preserve">0</w:t>
+            </w:r>
+            <w:r>
+              <w:rPr>
+                <w:b w:val="0"/>
+                <w:sz w:val="22"/>
+                <w:highlight w:val="none"/>
+              </w:rPr>
+            </w:r>
+            <w:r/>
           </w:p>
         </w:tc>
         <w:tc>
@@ -5014,14 +4086,16 @@
                 <w:sz w:val="22"/>
                 <w:highlight w:val="none"/>
               </w:rPr>
-            </w:r>
-            <w:r>
-              <w:rPr>
-                <w:b w:val="0"/>
-                <w:sz w:val="22"/>
-                <w:highlight w:val="none"/>
-              </w:rPr>
-            </w:r>
+              <w:t xml:space="preserve">3</w:t>
+            </w:r>
+            <w:r>
+              <w:rPr>
+                <w:b w:val="0"/>
+                <w:sz w:val="22"/>
+                <w:highlight w:val="none"/>
+              </w:rPr>
+            </w:r>
+            <w:r/>
           </w:p>
         </w:tc>
         <w:tc>
@@ -5046,14 +4120,16 @@
                 <w:sz w:val="22"/>
                 <w:highlight w:val="none"/>
               </w:rPr>
-            </w:r>
-            <w:r>
-              <w:rPr>
-                <w:b w:val="0"/>
-                <w:sz w:val="22"/>
-                <w:highlight w:val="none"/>
-              </w:rPr>
-            </w:r>
+              <w:t xml:space="preserve">3</w:t>
+            </w:r>
+            <w:r>
+              <w:rPr>
+                <w:b w:val="0"/>
+                <w:sz w:val="22"/>
+                <w:highlight w:val="none"/>
+              </w:rPr>
+            </w:r>
+            <w:r/>
           </w:p>
         </w:tc>
       </w:tr>
@@ -5092,6 +4168,7 @@
                 <w:highlight w:val="none"/>
               </w:rPr>
             </w:r>
+            <w:r/>
           </w:p>
         </w:tc>
         <w:tc>
@@ -5125,6 +4202,7 @@
                 <w:highlight w:val="none"/>
               </w:rPr>
             </w:r>
+            <w:r/>
           </w:p>
         </w:tc>
         <w:tc>
@@ -5158,6 +4236,7 @@
                 <w:highlight w:val="none"/>
               </w:rPr>
             </w:r>
+            <w:r/>
           </w:p>
         </w:tc>
         <w:tc>
@@ -5182,14 +4261,16 @@
                 <w:sz w:val="22"/>
                 <w:highlight w:val="none"/>
               </w:rPr>
-            </w:r>
-            <w:r>
-              <w:rPr>
-                <w:b w:val="0"/>
-                <w:sz w:val="22"/>
-                <w:highlight w:val="none"/>
-              </w:rPr>
-            </w:r>
+              <w:t xml:space="preserve">3</w:t>
+            </w:r>
+            <w:r>
+              <w:rPr>
+                <w:b w:val="0"/>
+                <w:sz w:val="22"/>
+                <w:highlight w:val="none"/>
+              </w:rPr>
+            </w:r>
+            <w:r/>
           </w:p>
         </w:tc>
         <w:tc>
@@ -5214,14 +4295,16 @@
                 <w:sz w:val="22"/>
                 <w:highlight w:val="none"/>
               </w:rPr>
-            </w:r>
-            <w:r>
-              <w:rPr>
-                <w:b w:val="0"/>
-                <w:sz w:val="22"/>
-                <w:highlight w:val="none"/>
-              </w:rPr>
-            </w:r>
+              <w:t xml:space="preserve">0</w:t>
+            </w:r>
+            <w:r>
+              <w:rPr>
+                <w:b w:val="0"/>
+                <w:sz w:val="22"/>
+                <w:highlight w:val="none"/>
+              </w:rPr>
+            </w:r>
+            <w:r/>
           </w:p>
         </w:tc>
         <w:tc>
@@ -5246,14 +4329,16 @@
                 <w:sz w:val="22"/>
                 <w:highlight w:val="none"/>
               </w:rPr>
-            </w:r>
-            <w:r>
-              <w:rPr>
-                <w:b w:val="0"/>
-                <w:sz w:val="22"/>
-                <w:highlight w:val="none"/>
-              </w:rPr>
-            </w:r>
+              <w:t xml:space="preserve">3</w:t>
+            </w:r>
+            <w:r>
+              <w:rPr>
+                <w:b w:val="0"/>
+                <w:sz w:val="22"/>
+                <w:highlight w:val="none"/>
+              </w:rPr>
+            </w:r>
+            <w:r/>
           </w:p>
         </w:tc>
         <w:tc>
@@ -5278,14 +4363,16 @@
                 <w:sz w:val="22"/>
                 <w:highlight w:val="none"/>
               </w:rPr>
-            </w:r>
-            <w:r>
-              <w:rPr>
-                <w:b w:val="0"/>
-                <w:sz w:val="22"/>
-                <w:highlight w:val="none"/>
-              </w:rPr>
-            </w:r>
+              <w:t xml:space="preserve">3</w:t>
+            </w:r>
+            <w:r>
+              <w:rPr>
+                <w:b w:val="0"/>
+                <w:sz w:val="22"/>
+                <w:highlight w:val="none"/>
+              </w:rPr>
+            </w:r>
+            <w:r/>
           </w:p>
         </w:tc>
       </w:tr>
@@ -5324,6 +4411,7 @@
                 <w:highlight w:val="none"/>
               </w:rPr>
             </w:r>
+            <w:r/>
           </w:p>
         </w:tc>
         <w:tc>
@@ -5357,6 +4445,7 @@
                 <w:highlight w:val="none"/>
               </w:rPr>
             </w:r>
+            <w:r/>
           </w:p>
         </w:tc>
         <w:tc>
@@ -5390,6 +4479,7 @@
                 <w:highlight w:val="none"/>
               </w:rPr>
             </w:r>
+            <w:r/>
           </w:p>
         </w:tc>
         <w:tc>
@@ -5414,14 +4504,16 @@
                 <w:sz w:val="22"/>
                 <w:highlight w:val="none"/>
               </w:rPr>
-            </w:r>
-            <w:r>
-              <w:rPr>
-                <w:b w:val="0"/>
-                <w:sz w:val="22"/>
-                <w:highlight w:val="none"/>
-              </w:rPr>
-            </w:r>
+              <w:t xml:space="preserve">3</w:t>
+            </w:r>
+            <w:r>
+              <w:rPr>
+                <w:b w:val="0"/>
+                <w:sz w:val="22"/>
+                <w:highlight w:val="none"/>
+              </w:rPr>
+            </w:r>
+            <w:r/>
           </w:p>
         </w:tc>
         <w:tc>
@@ -5446,14 +4538,16 @@
                 <w:sz w:val="22"/>
                 <w:highlight w:val="none"/>
               </w:rPr>
-            </w:r>
-            <w:r>
-              <w:rPr>
-                <w:b w:val="0"/>
-                <w:sz w:val="22"/>
-                <w:highlight w:val="none"/>
-              </w:rPr>
-            </w:r>
+              <w:t xml:space="preserve">0</w:t>
+            </w:r>
+            <w:r>
+              <w:rPr>
+                <w:b w:val="0"/>
+                <w:sz w:val="22"/>
+                <w:highlight w:val="none"/>
+              </w:rPr>
+            </w:r>
+            <w:r/>
           </w:p>
         </w:tc>
         <w:tc>
@@ -5478,14 +4572,9 @@
                 <w:sz w:val="22"/>
                 <w:highlight w:val="none"/>
               </w:rPr>
-            </w:r>
-            <w:r>
-              <w:rPr>
-                <w:b w:val="0"/>
-                <w:sz w:val="22"/>
-                <w:highlight w:val="none"/>
-              </w:rPr>
-            </w:r>
+              <w:t xml:space="preserve">3</w:t>
+            </w:r>
+            <w:r/>
           </w:p>
         </w:tc>
         <w:tc>
@@ -5510,14 +4599,16 @@
                 <w:sz w:val="22"/>
                 <w:highlight w:val="none"/>
               </w:rPr>
-            </w:r>
-            <w:r>
-              <w:rPr>
-                <w:b w:val="0"/>
-                <w:sz w:val="22"/>
-                <w:highlight w:val="none"/>
-              </w:rPr>
-            </w:r>
+              <w:t xml:space="preserve">3</w:t>
+            </w:r>
+            <w:r>
+              <w:rPr>
+                <w:b w:val="0"/>
+                <w:sz w:val="22"/>
+                <w:highlight w:val="none"/>
+              </w:rPr>
+            </w:r>
+            <w:r/>
           </w:p>
         </w:tc>
       </w:tr>
@@ -5556,6 +4647,7 @@
                 <w:highlight w:val="none"/>
               </w:rPr>
             </w:r>
+            <w:r/>
           </w:p>
         </w:tc>
         <w:tc>
@@ -5589,6 +4681,7 @@
                 <w:highlight w:val="none"/>
               </w:rPr>
             </w:r>
+            <w:r/>
           </w:p>
         </w:tc>
         <w:tc>
@@ -5622,6 +4715,7 @@
                 <w:highlight w:val="none"/>
               </w:rPr>
             </w:r>
+            <w:r/>
           </w:p>
         </w:tc>
         <w:tc>
@@ -5646,14 +4740,16 @@
                 <w:sz w:val="22"/>
                 <w:highlight w:val="none"/>
               </w:rPr>
-            </w:r>
-            <w:r>
-              <w:rPr>
-                <w:b w:val="0"/>
-                <w:sz w:val="22"/>
-                <w:highlight w:val="none"/>
-              </w:rPr>
-            </w:r>
+              <w:t xml:space="preserve">3</w:t>
+            </w:r>
+            <w:r>
+              <w:rPr>
+                <w:b w:val="0"/>
+                <w:sz w:val="22"/>
+                <w:highlight w:val="none"/>
+              </w:rPr>
+            </w:r>
+            <w:r/>
           </w:p>
         </w:tc>
         <w:tc>
@@ -5678,14 +4774,16 @@
                 <w:sz w:val="22"/>
                 <w:highlight w:val="none"/>
               </w:rPr>
-            </w:r>
-            <w:r>
-              <w:rPr>
-                <w:b w:val="0"/>
-                <w:sz w:val="22"/>
-                <w:highlight w:val="none"/>
-              </w:rPr>
-            </w:r>
+              <w:t xml:space="preserve">0</w:t>
+            </w:r>
+            <w:r>
+              <w:rPr>
+                <w:b w:val="0"/>
+                <w:sz w:val="22"/>
+                <w:highlight w:val="none"/>
+              </w:rPr>
+            </w:r>
+            <w:r/>
           </w:p>
         </w:tc>
         <w:tc>
@@ -5710,14 +4808,16 @@
                 <w:sz w:val="22"/>
                 <w:highlight w:val="none"/>
               </w:rPr>
-            </w:r>
-            <w:r>
-              <w:rPr>
-                <w:b w:val="0"/>
-                <w:sz w:val="22"/>
-                <w:highlight w:val="none"/>
-              </w:rPr>
-            </w:r>
+              <w:t xml:space="preserve">3</w:t>
+            </w:r>
+            <w:r>
+              <w:rPr>
+                <w:b w:val="0"/>
+                <w:sz w:val="22"/>
+                <w:highlight w:val="none"/>
+              </w:rPr>
+            </w:r>
+            <w:r/>
           </w:p>
         </w:tc>
         <w:tc>
@@ -5742,12 +4842,979 @@
                 <w:sz w:val="22"/>
                 <w:highlight w:val="none"/>
               </w:rPr>
-            </w:r>
-            <w:r>
-              <w:rPr>
-                <w:b w:val="0"/>
-                <w:sz w:val="22"/>
-                <w:highlight w:val="none"/>
+              <w:t xml:space="preserve">3</w:t>
+            </w:r>
+            <w:r>
+              <w:rPr>
+                <w:b w:val="0"/>
+                <w:sz w:val="22"/>
+                <w:highlight w:val="none"/>
+              </w:rPr>
+            </w:r>
+            <w:r/>
+            <w:r>
+              <w:rPr>
+                <w:b w:val="0"/>
+                <w:sz w:val="22"/>
+                <w:highlight w:val="none"/>
+              </w:rPr>
+            </w:r>
+            <w:r>
+              <w:rPr>
+                <w:b w:val="0"/>
+                <w:sz w:val="22"/>
+                <w:highlight w:val="none"/>
+              </w:rPr>
+            </w:r>
+            <w:r>
+              <w:rPr>
+                <w:b w:val="0"/>
+                <w:sz w:val="22"/>
+                <w:highlight w:val="none"/>
+              </w:rPr>
+            </w:r>
+          </w:p>
+        </w:tc>
+      </w:tr>
+      <w:tr>
+        <w:trPr>
+          <w:trHeight w:val="69"/>
+        </w:trPr>
+        <w:tc>
+          <w:tcPr>
+            <w:tcW w:w="1289" w:type="dxa"/>
+            <w:vMerge w:val="restart"/>
+            <w:textDirection w:val="lrTb"/>
+            <w:noWrap w:val="false"/>
+          </w:tcPr>
+          <w:p>
+            <w:pPr>
+              <w:jc w:val="left"/>
+              <w:rPr>
+                <w:b w:val="0"/>
+                <w:sz w:val="22"/>
+                <w:highlight w:val="none"/>
+              </w:rPr>
+            </w:pPr>
+            <w:r>
+              <w:rPr>
+                <w:b w:val="0"/>
+                <w:sz w:val="22"/>
+                <w:highlight w:val="none"/>
+              </w:rPr>
+              <w:t xml:space="preserve">5</w:t>
+            </w:r>
+            <w:r>
+              <w:rPr>
+                <w:b w:val="0"/>
+                <w:sz w:val="22"/>
+                <w:highlight w:val="none"/>
+              </w:rPr>
+            </w:r>
+          </w:p>
+        </w:tc>
+        <w:tc>
+          <w:tcPr>
+            <w:tcW w:w="1289" w:type="dxa"/>
+            <w:vMerge w:val="restart"/>
+            <w:textDirection w:val="lrTb"/>
+            <w:noWrap w:val="false"/>
+          </w:tcPr>
+          <w:p>
+            <w:pPr>
+              <w:jc w:val="left"/>
+              <w:rPr>
+                <w:b w:val="0"/>
+                <w:sz w:val="22"/>
+                <w:highlight w:val="none"/>
+              </w:rPr>
+            </w:pPr>
+            <w:r>
+              <w:rPr>
+                <w:b w:val="0"/>
+                <w:sz w:val="22"/>
+                <w:highlight w:val="none"/>
+              </w:rPr>
+              <w:t xml:space="preserve">1</w:t>
+            </w:r>
+            <w:r>
+              <w:rPr>
+                <w:b w:val="0"/>
+                <w:sz w:val="22"/>
+                <w:highlight w:val="none"/>
+              </w:rPr>
+            </w:r>
+          </w:p>
+        </w:tc>
+        <w:tc>
+          <w:tcPr>
+            <w:tcW w:w="1289" w:type="dxa"/>
+            <w:vMerge w:val="restart"/>
+            <w:textDirection w:val="lrTb"/>
+            <w:noWrap w:val="false"/>
+          </w:tcPr>
+          <w:p>
+            <w:pPr>
+              <w:jc w:val="left"/>
+              <w:rPr>
+                <w:b w:val="0"/>
+                <w:sz w:val="22"/>
+                <w:highlight w:val="none"/>
+              </w:rPr>
+            </w:pPr>
+            <w:r>
+              <w:rPr>
+                <w:b w:val="0"/>
+                <w:sz w:val="22"/>
+                <w:highlight w:val="none"/>
+              </w:rPr>
+              <w:t xml:space="preserve">2</w:t>
+            </w:r>
+            <w:r>
+              <w:rPr>
+                <w:b w:val="0"/>
+                <w:sz w:val="22"/>
+                <w:highlight w:val="none"/>
+              </w:rPr>
+            </w:r>
+          </w:p>
+        </w:tc>
+        <w:tc>
+          <w:tcPr>
+            <w:tcW w:w="1289" w:type="dxa"/>
+            <w:vMerge w:val="restart"/>
+            <w:textDirection w:val="lrTb"/>
+            <w:noWrap w:val="false"/>
+          </w:tcPr>
+          <w:p>
+            <w:pPr>
+              <w:jc w:val="left"/>
+              <w:rPr>
+                <w:b w:val="0"/>
+                <w:sz w:val="22"/>
+                <w:highlight w:val="none"/>
+              </w:rPr>
+            </w:pPr>
+            <w:r>
+              <w:rPr>
+                <w:b w:val="0"/>
+                <w:sz w:val="22"/>
+                <w:highlight w:val="none"/>
+              </w:rPr>
+              <w:t xml:space="preserve">13</w:t>
+            </w:r>
+            <w:r>
+              <w:rPr>
+                <w:b w:val="0"/>
+                <w:sz w:val="22"/>
+                <w:highlight w:val="none"/>
+              </w:rPr>
+            </w:r>
+          </w:p>
+        </w:tc>
+        <w:tc>
+          <w:tcPr>
+            <w:tcW w:w="1289" w:type="dxa"/>
+            <w:vMerge w:val="restart"/>
+            <w:textDirection w:val="lrTb"/>
+            <w:noWrap w:val="false"/>
+          </w:tcPr>
+          <w:p>
+            <w:pPr>
+              <w:jc w:val="left"/>
+              <w:rPr>
+                <w:b w:val="0"/>
+                <w:sz w:val="22"/>
+                <w:highlight w:val="none"/>
+              </w:rPr>
+            </w:pPr>
+            <w:r>
+              <w:rPr>
+                <w:b w:val="0"/>
+                <w:sz w:val="22"/>
+                <w:highlight w:val="none"/>
+              </w:rPr>
+              <w:t xml:space="preserve">3</w:t>
+            </w:r>
+            <w:r>
+              <w:rPr>
+                <w:b w:val="0"/>
+                <w:sz w:val="22"/>
+                <w:highlight w:val="none"/>
+              </w:rPr>
+            </w:r>
+          </w:p>
+        </w:tc>
+        <w:tc>
+          <w:tcPr>
+            <w:tcW w:w="1289" w:type="dxa"/>
+            <w:vMerge w:val="restart"/>
+            <w:textDirection w:val="lrTb"/>
+            <w:noWrap w:val="false"/>
+          </w:tcPr>
+          <w:p>
+            <w:pPr>
+              <w:jc w:val="left"/>
+              <w:rPr>
+                <w:b w:val="0"/>
+                <w:sz w:val="22"/>
+                <w:highlight w:val="none"/>
+              </w:rPr>
+            </w:pPr>
+            <w:r>
+              <w:rPr>
+                <w:b w:val="0"/>
+                <w:sz w:val="22"/>
+                <w:highlight w:val="none"/>
+              </w:rPr>
+              <w:t xml:space="preserve">10</w:t>
+            </w:r>
+            <w:r>
+              <w:rPr>
+                <w:b w:val="0"/>
+                <w:sz w:val="22"/>
+                <w:highlight w:val="none"/>
+              </w:rPr>
+            </w:r>
+          </w:p>
+        </w:tc>
+        <w:tc>
+          <w:tcPr>
+            <w:tcW w:w="1289" w:type="dxa"/>
+            <w:vMerge w:val="restart"/>
+            <w:textDirection w:val="lrTb"/>
+            <w:noWrap w:val="false"/>
+          </w:tcPr>
+          <w:p>
+            <w:pPr>
+              <w:jc w:val="left"/>
+              <w:rPr>
+                <w:b w:val="0"/>
+                <w:sz w:val="22"/>
+                <w:highlight w:val="none"/>
+              </w:rPr>
+            </w:pPr>
+            <w:r>
+              <w:rPr>
+                <w:b w:val="0"/>
+                <w:sz w:val="22"/>
+                <w:highlight w:val="none"/>
+              </w:rPr>
+              <w:t xml:space="preserve">13</w:t>
+            </w:r>
+            <w:r>
+              <w:rPr>
+                <w:b w:val="0"/>
+                <w:sz w:val="22"/>
+                <w:highlight w:val="none"/>
+              </w:rPr>
+            </w:r>
+          </w:p>
+        </w:tc>
+      </w:tr>
+      <w:tr>
+        <w:trPr>
+          <w:trHeight w:val="69"/>
+        </w:trPr>
+        <w:tc>
+          <w:tcPr>
+            <w:tcW w:w="1289" w:type="dxa"/>
+            <w:vMerge w:val="restart"/>
+            <w:textDirection w:val="lrTb"/>
+            <w:noWrap w:val="false"/>
+          </w:tcPr>
+          <w:p>
+            <w:pPr>
+              <w:jc w:val="left"/>
+              <w:rPr>
+                <w:b w:val="0"/>
+                <w:sz w:val="22"/>
+                <w:highlight w:val="none"/>
+              </w:rPr>
+            </w:pPr>
+            <w:r>
+              <w:rPr>
+                <w:b w:val="0"/>
+                <w:sz w:val="22"/>
+                <w:highlight w:val="none"/>
+              </w:rPr>
+              <w:t xml:space="preserve">4</w:t>
+            </w:r>
+            <w:r>
+              <w:rPr>
+                <w:b w:val="0"/>
+                <w:sz w:val="22"/>
+                <w:highlight w:val="none"/>
+              </w:rPr>
+            </w:r>
+          </w:p>
+        </w:tc>
+        <w:tc>
+          <w:tcPr>
+            <w:tcW w:w="1289" w:type="dxa"/>
+            <w:vMerge w:val="restart"/>
+            <w:textDirection w:val="lrTb"/>
+            <w:noWrap w:val="false"/>
+          </w:tcPr>
+          <w:p>
+            <w:pPr>
+              <w:jc w:val="left"/>
+              <w:rPr>
+                <w:b w:val="0"/>
+                <w:sz w:val="22"/>
+                <w:highlight w:val="none"/>
+              </w:rPr>
+            </w:pPr>
+            <w:r>
+              <w:rPr>
+                <w:b w:val="0"/>
+                <w:sz w:val="22"/>
+                <w:highlight w:val="none"/>
+              </w:rPr>
+              <w:t xml:space="preserve">1</w:t>
+            </w:r>
+            <w:r>
+              <w:rPr>
+                <w:b w:val="0"/>
+                <w:sz w:val="22"/>
+                <w:highlight w:val="none"/>
+              </w:rPr>
+            </w:r>
+          </w:p>
+        </w:tc>
+        <w:tc>
+          <w:tcPr>
+            <w:tcW w:w="1289" w:type="dxa"/>
+            <w:vMerge w:val="restart"/>
+            <w:textDirection w:val="lrTb"/>
+            <w:noWrap w:val="false"/>
+          </w:tcPr>
+          <w:p>
+            <w:pPr>
+              <w:jc w:val="left"/>
+              <w:rPr>
+                <w:b w:val="0"/>
+                <w:sz w:val="22"/>
+                <w:highlight w:val="none"/>
+              </w:rPr>
+            </w:pPr>
+            <w:r>
+              <w:rPr>
+                <w:b w:val="0"/>
+                <w:sz w:val="22"/>
+                <w:highlight w:val="none"/>
+              </w:rPr>
+              <w:t xml:space="preserve">2</w:t>
+            </w:r>
+            <w:r>
+              <w:rPr>
+                <w:b w:val="0"/>
+                <w:sz w:val="22"/>
+                <w:highlight w:val="none"/>
+              </w:rPr>
+            </w:r>
+          </w:p>
+        </w:tc>
+        <w:tc>
+          <w:tcPr>
+            <w:tcW w:w="1289" w:type="dxa"/>
+            <w:vMerge w:val="restart"/>
+            <w:textDirection w:val="lrTb"/>
+            <w:noWrap w:val="false"/>
+          </w:tcPr>
+          <w:p>
+            <w:pPr>
+              <w:jc w:val="left"/>
+              <w:rPr>
+                <w:b w:val="0"/>
+                <w:sz w:val="22"/>
+                <w:highlight w:val="none"/>
+              </w:rPr>
+            </w:pPr>
+            <w:r>
+              <w:rPr>
+                <w:b w:val="0"/>
+                <w:sz w:val="22"/>
+                <w:highlight w:val="none"/>
+              </w:rPr>
+              <w:t xml:space="preserve">13</w:t>
+            </w:r>
+            <w:r>
+              <w:rPr>
+                <w:b w:val="0"/>
+                <w:sz w:val="22"/>
+                <w:highlight w:val="none"/>
+              </w:rPr>
+            </w:r>
+          </w:p>
+        </w:tc>
+        <w:tc>
+          <w:tcPr>
+            <w:tcW w:w="1289" w:type="dxa"/>
+            <w:vMerge w:val="restart"/>
+            <w:textDirection w:val="lrTb"/>
+            <w:noWrap w:val="false"/>
+          </w:tcPr>
+          <w:p>
+            <w:pPr>
+              <w:jc w:val="left"/>
+              <w:rPr>
+                <w:b w:val="0"/>
+                <w:sz w:val="22"/>
+                <w:highlight w:val="none"/>
+              </w:rPr>
+            </w:pPr>
+            <w:r>
+              <w:rPr>
+                <w:b w:val="0"/>
+                <w:sz w:val="22"/>
+                <w:highlight w:val="none"/>
+              </w:rPr>
+              <w:t xml:space="preserve">4</w:t>
+            </w:r>
+            <w:r>
+              <w:rPr>
+                <w:b w:val="0"/>
+                <w:sz w:val="22"/>
+                <w:highlight w:val="none"/>
+              </w:rPr>
+            </w:r>
+          </w:p>
+        </w:tc>
+        <w:tc>
+          <w:tcPr>
+            <w:tcW w:w="1289" w:type="dxa"/>
+            <w:vMerge w:val="restart"/>
+            <w:textDirection w:val="lrTb"/>
+            <w:noWrap w:val="false"/>
+          </w:tcPr>
+          <w:p>
+            <w:pPr>
+              <w:jc w:val="left"/>
+              <w:rPr>
+                <w:b w:val="0"/>
+                <w:sz w:val="22"/>
+                <w:highlight w:val="none"/>
+              </w:rPr>
+            </w:pPr>
+            <w:r>
+              <w:rPr>
+                <w:b w:val="0"/>
+                <w:sz w:val="22"/>
+                <w:highlight w:val="none"/>
+              </w:rPr>
+              <w:t xml:space="preserve">9</w:t>
+            </w:r>
+            <w:r>
+              <w:rPr>
+                <w:b w:val="0"/>
+                <w:sz w:val="22"/>
+                <w:highlight w:val="none"/>
+              </w:rPr>
+            </w:r>
+          </w:p>
+        </w:tc>
+        <w:tc>
+          <w:tcPr>
+            <w:tcW w:w="1289" w:type="dxa"/>
+            <w:vMerge w:val="restart"/>
+            <w:textDirection w:val="lrTb"/>
+            <w:noWrap w:val="false"/>
+          </w:tcPr>
+          <w:p>
+            <w:pPr>
+              <w:jc w:val="left"/>
+              <w:rPr>
+                <w:b w:val="0"/>
+                <w:sz w:val="22"/>
+                <w:highlight w:val="none"/>
+              </w:rPr>
+            </w:pPr>
+            <w:r>
+              <w:rPr>
+                <w:b w:val="0"/>
+                <w:sz w:val="22"/>
+                <w:highlight w:val="none"/>
+              </w:rPr>
+              <w:t xml:space="preserve">13</w:t>
+            </w:r>
+            <w:r>
+              <w:rPr>
+                <w:b w:val="0"/>
+                <w:sz w:val="22"/>
+                <w:highlight w:val="none"/>
+              </w:rPr>
+            </w:r>
+          </w:p>
+        </w:tc>
+      </w:tr>
+      <w:tr>
+        <w:trPr>
+          <w:trHeight w:val="69"/>
+        </w:trPr>
+        <w:tc>
+          <w:tcPr>
+            <w:tcW w:w="1289" w:type="dxa"/>
+            <w:vMerge w:val="restart"/>
+            <w:textDirection w:val="lrTb"/>
+            <w:noWrap w:val="false"/>
+          </w:tcPr>
+          <w:p>
+            <w:pPr>
+              <w:jc w:val="left"/>
+              <w:rPr>
+                <w:b w:val="0"/>
+                <w:sz w:val="22"/>
+                <w:highlight w:val="none"/>
+              </w:rPr>
+            </w:pPr>
+            <w:r>
+              <w:rPr>
+                <w:b w:val="0"/>
+                <w:sz w:val="22"/>
+                <w:highlight w:val="none"/>
+              </w:rPr>
+              <w:t xml:space="preserve">3</w:t>
+            </w:r>
+            <w:r>
+              <w:rPr>
+                <w:b w:val="0"/>
+                <w:sz w:val="22"/>
+                <w:highlight w:val="none"/>
+              </w:rPr>
+            </w:r>
+          </w:p>
+        </w:tc>
+        <w:tc>
+          <w:tcPr>
+            <w:tcW w:w="1289" w:type="dxa"/>
+            <w:vMerge w:val="restart"/>
+            <w:textDirection w:val="lrTb"/>
+            <w:noWrap w:val="false"/>
+          </w:tcPr>
+          <w:p>
+            <w:pPr>
+              <w:jc w:val="left"/>
+              <w:rPr>
+                <w:b w:val="0"/>
+                <w:sz w:val="22"/>
+                <w:highlight w:val="none"/>
+              </w:rPr>
+            </w:pPr>
+            <w:r>
+              <w:rPr>
+                <w:b w:val="0"/>
+                <w:sz w:val="22"/>
+                <w:highlight w:val="none"/>
+              </w:rPr>
+              <w:t xml:space="preserve">1</w:t>
+            </w:r>
+            <w:r>
+              <w:rPr>
+                <w:b w:val="0"/>
+                <w:sz w:val="22"/>
+                <w:highlight w:val="none"/>
+              </w:rPr>
+            </w:r>
+          </w:p>
+        </w:tc>
+        <w:tc>
+          <w:tcPr>
+            <w:tcW w:w="1289" w:type="dxa"/>
+            <w:vMerge w:val="restart"/>
+            <w:textDirection w:val="lrTb"/>
+            <w:noWrap w:val="false"/>
+          </w:tcPr>
+          <w:p>
+            <w:pPr>
+              <w:jc w:val="left"/>
+              <w:rPr>
+                <w:b w:val="0"/>
+                <w:sz w:val="22"/>
+                <w:highlight w:val="none"/>
+              </w:rPr>
+            </w:pPr>
+            <w:r>
+              <w:rPr>
+                <w:b w:val="0"/>
+                <w:sz w:val="22"/>
+                <w:highlight w:val="none"/>
+              </w:rPr>
+              <w:t xml:space="preserve">2</w:t>
+            </w:r>
+            <w:r>
+              <w:rPr>
+                <w:b w:val="0"/>
+                <w:sz w:val="22"/>
+                <w:highlight w:val="none"/>
+              </w:rPr>
+            </w:r>
+          </w:p>
+        </w:tc>
+        <w:tc>
+          <w:tcPr>
+            <w:tcW w:w="1289" w:type="dxa"/>
+            <w:vMerge w:val="restart"/>
+            <w:textDirection w:val="lrTb"/>
+            <w:noWrap w:val="false"/>
+          </w:tcPr>
+          <w:p>
+            <w:pPr>
+              <w:jc w:val="left"/>
+              <w:rPr>
+                <w:b w:val="0"/>
+                <w:sz w:val="22"/>
+                <w:highlight w:val="none"/>
+              </w:rPr>
+            </w:pPr>
+            <w:r>
+              <w:rPr>
+                <w:b w:val="0"/>
+                <w:sz w:val="22"/>
+                <w:highlight w:val="none"/>
+              </w:rPr>
+              <w:t xml:space="preserve">13</w:t>
+            </w:r>
+            <w:r>
+              <w:rPr>
+                <w:b w:val="0"/>
+                <w:sz w:val="22"/>
+                <w:highlight w:val="none"/>
+              </w:rPr>
+            </w:r>
+          </w:p>
+        </w:tc>
+        <w:tc>
+          <w:tcPr>
+            <w:tcW w:w="1289" w:type="dxa"/>
+            <w:vMerge w:val="restart"/>
+            <w:textDirection w:val="lrTb"/>
+            <w:noWrap w:val="false"/>
+          </w:tcPr>
+          <w:p>
+            <w:pPr>
+              <w:jc w:val="left"/>
+              <w:rPr>
+                <w:b w:val="0"/>
+                <w:sz w:val="22"/>
+                <w:highlight w:val="none"/>
+              </w:rPr>
+            </w:pPr>
+            <w:r>
+              <w:rPr>
+                <w:b w:val="0"/>
+                <w:sz w:val="22"/>
+                <w:highlight w:val="none"/>
+              </w:rPr>
+              <w:t xml:space="preserve">4</w:t>
+            </w:r>
+            <w:r>
+              <w:rPr>
+                <w:b w:val="0"/>
+                <w:sz w:val="22"/>
+                <w:highlight w:val="none"/>
+              </w:rPr>
+            </w:r>
+          </w:p>
+        </w:tc>
+        <w:tc>
+          <w:tcPr>
+            <w:tcW w:w="1289" w:type="dxa"/>
+            <w:vMerge w:val="restart"/>
+            <w:textDirection w:val="lrTb"/>
+            <w:noWrap w:val="false"/>
+          </w:tcPr>
+          <w:p>
+            <w:pPr>
+              <w:jc w:val="left"/>
+              <w:rPr>
+                <w:b w:val="0"/>
+                <w:sz w:val="22"/>
+                <w:highlight w:val="none"/>
+              </w:rPr>
+            </w:pPr>
+            <w:r>
+              <w:rPr>
+                <w:b w:val="0"/>
+                <w:sz w:val="22"/>
+                <w:highlight w:val="none"/>
+              </w:rPr>
+              <w:t xml:space="preserve">9</w:t>
+            </w:r>
+            <w:r>
+              <w:rPr>
+                <w:b w:val="0"/>
+                <w:sz w:val="22"/>
+                <w:highlight w:val="none"/>
+              </w:rPr>
+            </w:r>
+          </w:p>
+        </w:tc>
+        <w:tc>
+          <w:tcPr>
+            <w:tcW w:w="1289" w:type="dxa"/>
+            <w:vMerge w:val="restart"/>
+            <w:textDirection w:val="lrTb"/>
+            <w:noWrap w:val="false"/>
+          </w:tcPr>
+          <w:p>
+            <w:pPr>
+              <w:jc w:val="left"/>
+              <w:rPr>
+                <w:b w:val="0"/>
+                <w:sz w:val="22"/>
+                <w:highlight w:val="none"/>
+              </w:rPr>
+            </w:pPr>
+            <w:r>
+              <w:rPr>
+                <w:b w:val="0"/>
+                <w:sz w:val="22"/>
+                <w:highlight w:val="none"/>
+              </w:rPr>
+              <w:t xml:space="preserve">13</w:t>
+            </w:r>
+            <w:r>
+              <w:rPr>
+                <w:b w:val="0"/>
+                <w:sz w:val="22"/>
+                <w:highlight w:val="none"/>
+              </w:rPr>
+            </w:r>
+          </w:p>
+        </w:tc>
+      </w:tr>
+      <w:tr>
+        <w:trPr>
+          <w:trHeight w:val="69"/>
+        </w:trPr>
+        <w:tc>
+          <w:tcPr>
+            <w:tcW w:w="1289" w:type="dxa"/>
+            <w:vMerge w:val="restart"/>
+            <w:textDirection w:val="lrTb"/>
+            <w:noWrap w:val="false"/>
+          </w:tcPr>
+          <w:p>
+            <w:pPr>
+              <w:jc w:val="left"/>
+              <w:rPr>
+                <w:b w:val="0"/>
+                <w:sz w:val="22"/>
+                <w:highlight w:val="none"/>
+              </w:rPr>
+            </w:pPr>
+            <w:r>
+              <w:rPr>
+                <w:b w:val="0"/>
+                <w:sz w:val="22"/>
+                <w:highlight w:val="none"/>
+              </w:rPr>
+              <w:t xml:space="preserve">2</w:t>
+            </w:r>
+            <w:r>
+              <w:rPr>
+                <w:b w:val="0"/>
+                <w:sz w:val="22"/>
+                <w:highlight w:val="none"/>
+              </w:rPr>
+            </w:r>
+          </w:p>
+        </w:tc>
+        <w:tc>
+          <w:tcPr>
+            <w:tcW w:w="1289" w:type="dxa"/>
+            <w:vMerge w:val="restart"/>
+            <w:textDirection w:val="lrTb"/>
+            <w:noWrap w:val="false"/>
+          </w:tcPr>
+          <w:p>
+            <w:pPr>
+              <w:jc w:val="left"/>
+              <w:rPr>
+                <w:b w:val="0"/>
+                <w:sz w:val="22"/>
+                <w:highlight w:val="none"/>
+              </w:rPr>
+            </w:pPr>
+            <w:r>
+              <w:rPr>
+                <w:b w:val="0"/>
+                <w:sz w:val="22"/>
+                <w:highlight w:val="none"/>
+              </w:rPr>
+              <w:t xml:space="preserve">1</w:t>
+            </w:r>
+            <w:r>
+              <w:rPr>
+                <w:b w:val="0"/>
+                <w:sz w:val="22"/>
+                <w:highlight w:val="none"/>
+              </w:rPr>
+            </w:r>
+          </w:p>
+        </w:tc>
+        <w:tc>
+          <w:tcPr>
+            <w:tcW w:w="1289" w:type="dxa"/>
+            <w:vMerge w:val="restart"/>
+            <w:textDirection w:val="lrTb"/>
+            <w:noWrap w:val="false"/>
+          </w:tcPr>
+          <w:p>
+            <w:pPr>
+              <w:jc w:val="left"/>
+              <w:rPr>
+                <w:b w:val="0"/>
+                <w:sz w:val="22"/>
+                <w:highlight w:val="none"/>
+              </w:rPr>
+            </w:pPr>
+            <w:r>
+              <w:rPr>
+                <w:b w:val="0"/>
+                <w:sz w:val="22"/>
+                <w:highlight w:val="none"/>
+              </w:rPr>
+              <w:t xml:space="preserve">2</w:t>
+            </w:r>
+            <w:r>
+              <w:rPr>
+                <w:b w:val="0"/>
+                <w:sz w:val="22"/>
+                <w:highlight w:val="none"/>
+              </w:rPr>
+            </w:r>
+          </w:p>
+        </w:tc>
+        <w:tc>
+          <w:tcPr>
+            <w:tcW w:w="1289" w:type="dxa"/>
+            <w:vMerge w:val="restart"/>
+            <w:textDirection w:val="lrTb"/>
+            <w:noWrap w:val="false"/>
+          </w:tcPr>
+          <w:p>
+            <w:pPr>
+              <w:jc w:val="left"/>
+              <w:rPr>
+                <w:b w:val="0"/>
+                <w:sz w:val="22"/>
+                <w:highlight w:val="none"/>
+              </w:rPr>
+            </w:pPr>
+            <w:r>
+              <w:rPr>
+                <w:b w:val="0"/>
+                <w:sz w:val="22"/>
+                <w:highlight w:val="none"/>
+              </w:rPr>
+              <w:t xml:space="preserve">5</w:t>
+            </w:r>
+            <w:r>
+              <w:rPr>
+                <w:b w:val="0"/>
+                <w:sz w:val="22"/>
+                <w:highlight w:val="none"/>
+              </w:rPr>
+            </w:r>
+          </w:p>
+        </w:tc>
+        <w:tc>
+          <w:tcPr>
+            <w:tcW w:w="1289" w:type="dxa"/>
+            <w:vMerge w:val="restart"/>
+            <w:textDirection w:val="lrTb"/>
+            <w:noWrap w:val="false"/>
+          </w:tcPr>
+          <w:p>
+            <w:pPr>
+              <w:jc w:val="left"/>
+              <w:rPr>
+                <w:b w:val="0"/>
+                <w:sz w:val="22"/>
+                <w:highlight w:val="none"/>
+              </w:rPr>
+            </w:pPr>
+            <w:r>
+              <w:rPr>
+                <w:b w:val="0"/>
+                <w:sz w:val="22"/>
+                <w:highlight w:val="none"/>
+              </w:rPr>
+              <w:t xml:space="preserve">2</w:t>
+            </w:r>
+            <w:r>
+              <w:rPr>
+                <w:b w:val="0"/>
+                <w:sz w:val="22"/>
+                <w:highlight w:val="none"/>
+              </w:rPr>
+            </w:r>
+          </w:p>
+        </w:tc>
+        <w:tc>
+          <w:tcPr>
+            <w:tcW w:w="1289" w:type="dxa"/>
+            <w:vMerge w:val="restart"/>
+            <w:textDirection w:val="lrTb"/>
+            <w:noWrap w:val="false"/>
+          </w:tcPr>
+          <w:p>
+            <w:pPr>
+              <w:jc w:val="left"/>
+              <w:rPr>
+                <w:b w:val="0"/>
+                <w:sz w:val="22"/>
+                <w:highlight w:val="none"/>
+              </w:rPr>
+            </w:pPr>
+            <w:r>
+              <w:rPr>
+                <w:b w:val="0"/>
+                <w:sz w:val="22"/>
+                <w:highlight w:val="none"/>
+              </w:rPr>
+              <w:t xml:space="preserve">3</w:t>
+            </w:r>
+            <w:r>
+              <w:rPr>
+                <w:b w:val="0"/>
+                <w:sz w:val="22"/>
+                <w:highlight w:val="none"/>
+              </w:rPr>
+            </w:r>
+          </w:p>
+        </w:tc>
+        <w:tc>
+          <w:tcPr>
+            <w:tcW w:w="1289" w:type="dxa"/>
+            <w:vMerge w:val="restart"/>
+            <w:textDirection w:val="lrTb"/>
+            <w:noWrap w:val="false"/>
+          </w:tcPr>
+          <w:p>
+            <w:pPr>
+              <w:jc w:val="left"/>
+              <w:rPr>
+                <w:b w:val="0"/>
+                <w:sz w:val="22"/>
+                <w:highlight w:val="red"/>
+              </w:rPr>
+            </w:pPr>
+            <w:r>
+              <w:rPr>
+                <w:b w:val="0"/>
+                <w:sz w:val="22"/>
+                <w:highlight w:val="red"/>
+              </w:rPr>
+              <w:t xml:space="preserve">7</w:t>
+            </w:r>
+            <w:r>
+              <w:rPr>
+                <w:b w:val="0"/>
+                <w:sz w:val="22"/>
+                <w:highlight w:val="red"/>
               </w:rPr>
             </w:r>
           </w:p>
@@ -5756,6 +5823,14 @@
     </w:tbl>
     <w:p>
       <w:pPr>
+        <w:jc w:val="left"/>
+      </w:pPr>
+      <w:r/>
+      <w:r/>
+    </w:p>
+    <w:p>
+      <w:pPr>
+        <w:ind w:firstLine="708"/>
         <w:jc w:val="left"/>
       </w:pPr>
       <w:r>
@@ -5771,7 +5846,9 @@
           <w:sz w:val="22"/>
           <w:highlight w:val="none"/>
         </w:rPr>
+        <w:t xml:space="preserve">In order to determine the minimum queue size to get the maximum number of sales, I first determined which combination of product generators and points of sale would result in the most sales. Highlighted in read are sales numbers that are likely the result of a race condition between the sales threads, since they are greater than the total number of packets processed. After excluding the race condition cases, </w:t>
       </w:r>
+      <w:r/>
     </w:p>
     <w:sectPr>
       <w:footnotePr/>

</xml_diff>

<commit_message>
D result folder added
</commit_message>
<xml_diff>
--- a/Lab1Report.docx
+++ b/Lab1Report.docx
@@ -426,6 +426,55 @@
           <w:sz w:val="22"/>
           <w:highlight w:val="none"/>
         </w:rPr>
+        <w:t xml:space="preserve">[bill@Manjaro-HP DSA-Lab-1]$ vim Data.txt </w:t>
+      </w:r>
+      <w:r>
+        <w:rPr>
+          <w:b w:val="0"/>
+          <w:color w:val="1E4F79" w:themeColor="accent1" w:themeShade="80"/>
+          <w:sz w:val="22"/>
+          <w:highlight w:val="none"/>
+        </w:rPr>
+        <w:t xml:space="preserve">// Enter data 1 2</w:t>
+      </w:r>
+      <w:r>
+        <w:rPr>
+          <w:b w:val="0"/>
+          <w:color w:val="1E4F79" w:themeColor="accent1" w:themeShade="80"/>
+          <w:sz w:val="22"/>
+          <w:highlight w:val="none"/>
+        </w:rPr>
+      </w:r>
+      <w:r>
+        <w:rPr>
+          <w:b w:val="0"/>
+          <w:sz w:val="22"/>
+          <w:highlight w:val="none"/>
+        </w:rPr>
+      </w:r>
+    </w:p>
+    <w:p>
+      <w:pPr>
+        <w:jc w:val="left"/>
+        <w:rPr>
+          <w:b w:val="0"/>
+          <w:sz w:val="22"/>
+          <w:highlight w:val="none"/>
+        </w:rPr>
+      </w:pPr>
+      <w:r>
+        <w:rPr>
+          <w:b w:val="0"/>
+          <w:sz w:val="22"/>
+          <w:highlight w:val="none"/>
+        </w:rPr>
+      </w:r>
+      <w:r>
+        <w:rPr>
+          <w:b w:val="0"/>
+          <w:sz w:val="22"/>
+          <w:highlight w:val="none"/>
+        </w:rPr>
         <w:t xml:space="preserve">[bill@Manjaro-HP DSA-Lab-1]$ ./bin/productdistributionmain &lt; Data.txt &gt; res1.txt</w:t>
       </w:r>
       <w:r>
@@ -436,6 +485,31 @@
         </w:rPr>
       </w:r>
       <w:r/>
+    </w:p>
+    <w:p>
+      <w:pPr>
+        <w:jc w:val="left"/>
+        <w:rPr>
+          <w:b w:val="0"/>
+          <w:sz w:val="22"/>
+          <w:highlight w:val="none"/>
+        </w:rPr>
+      </w:pPr>
+      <w:r>
+        <w:rPr>
+          <w:b w:val="0"/>
+          <w:sz w:val="22"/>
+          <w:highlight w:val="none"/>
+        </w:rPr>
+        <w:t xml:space="preserve">// I/O redirection to use Data.txt as input and print results to result-3-1-2.txt</w:t>
+      </w:r>
+      <w:r>
+        <w:rPr>
+          <w:b w:val="0"/>
+          <w:sz w:val="22"/>
+          <w:highlight w:val="none"/>
+        </w:rPr>
+      </w:r>
     </w:p>
     <w:p>
       <w:pPr>
@@ -753,7 +827,6 @@
         </w:rPr>
         <w:t xml:space="preserve">Next grain shipment arrives  4.34619E-01 Time units!</w:t>
       </w:r>
-      <w:r/>
       <w:r>
         <w:rPr>
           <w:b w:val="0"/>
@@ -761,20 +834,7 @@
           <w:highlight w:val="none"/>
         </w:rPr>
       </w:r>
-      <w:r>
-        <w:rPr>
-          <w:b w:val="0"/>
-          <w:sz w:val="22"/>
-          <w:highlight w:val="none"/>
-        </w:rPr>
-      </w:r>
-      <w:r>
-        <w:rPr>
-          <w:b w:val="0"/>
-          <w:sz w:val="22"/>
-          <w:highlight w:val="none"/>
-        </w:rPr>
-      </w:r>
+      <w:r/>
     </w:p>
     <w:p>
       <w:pPr>
@@ -799,6 +859,7 @@
           <w:highlight w:val="none"/>
         </w:rPr>
       </w:r>
+      <w:r/>
     </w:p>
     <w:p>
       <w:pPr>
@@ -842,6 +903,7 @@
           <w:highlight w:val="none"/>
         </w:rPr>
       </w:r>
+      <w:r/>
     </w:p>
     <w:p>
       <w:pPr>
@@ -1170,7 +1232,6 @@
         </w:rPr>
         <w:t xml:space="preserve">Total Packets Processed:  13</w:t>
       </w:r>
-      <w:r/>
       <w:r>
         <w:rPr>
           <w:b w:val="0"/>
@@ -1179,13 +1240,6 @@
         </w:rPr>
       </w:r>
       <w:r/>
-      <w:r>
-        <w:rPr>
-          <w:b w:val="0"/>
-          <w:sz w:val="22"/>
-          <w:highlight w:val="none"/>
-        </w:rPr>
-      </w:r>
     </w:p>
     <w:p>
       <w:pPr>
@@ -1211,7 +1265,6 @@
           <w:highlight w:val="none"/>
         </w:rPr>
       </w:r>
-      <w:r/>
       <w:r>
         <w:rPr>
           <w:b w:val="0"/>
@@ -1220,17 +1273,10 @@
         </w:rPr>
       </w:r>
       <w:r/>
-      <w:r>
-        <w:rPr>
-          <w:b w:val="0"/>
-          <w:sz w:val="22"/>
-          <w:highlight w:val="none"/>
-        </w:rPr>
-      </w:r>
     </w:p>
     <w:p>
       <w:pPr>
-        <w:shd w:val="nil"/>
+        <w:shd w:val="nil" w:color="auto"/>
         <w:rPr>
           <w:b w:val="0"/>
           <w:sz w:val="22"/>
@@ -1252,6 +1298,7 @@
           <w:highlight w:val="none"/>
         </w:rPr>
       </w:r>
+      <w:r/>
     </w:p>
     <w:p>
       <w:pPr>
@@ -1276,6 +1323,7 @@
           <w:highlight w:val="none"/>
         </w:rPr>
       </w:r>
+      <w:r/>
     </w:p>
     <w:tbl>
       <w:tblPr>
@@ -2219,16 +2267,10 @@
             </w:r>
             <w:r>
               <w:rPr>
-                <w:b w:val="0"/>
-                <w:sz w:val="22"/>
                 <w:highlight w:val="red"/>
               </w:rPr>
             </w:r>
-            <w:r>
-              <w:rPr>
-                <w:highlight w:val="red"/>
-              </w:rPr>
-            </w:r>
+            <w:r/>
           </w:p>
         </w:tc>
       </w:tr>
@@ -4852,27 +4894,6 @@
               </w:rPr>
             </w:r>
             <w:r/>
-            <w:r>
-              <w:rPr>
-                <w:b w:val="0"/>
-                <w:sz w:val="22"/>
-                <w:highlight w:val="none"/>
-              </w:rPr>
-            </w:r>
-            <w:r>
-              <w:rPr>
-                <w:b w:val="0"/>
-                <w:sz w:val="22"/>
-                <w:highlight w:val="none"/>
-              </w:rPr>
-            </w:r>
-            <w:r>
-              <w:rPr>
-                <w:b w:val="0"/>
-                <w:sz w:val="22"/>
-                <w:highlight w:val="none"/>
-              </w:rPr>
-            </w:r>
           </w:p>
         </w:tc>
       </w:tr>
@@ -4911,6 +4932,7 @@
                 <w:highlight w:val="none"/>
               </w:rPr>
             </w:r>
+            <w:r/>
           </w:p>
         </w:tc>
         <w:tc>
@@ -4944,6 +4966,7 @@
                 <w:highlight w:val="none"/>
               </w:rPr>
             </w:r>
+            <w:r/>
           </w:p>
         </w:tc>
         <w:tc>
@@ -4977,6 +5000,7 @@
                 <w:highlight w:val="none"/>
               </w:rPr>
             </w:r>
+            <w:r/>
           </w:p>
         </w:tc>
         <w:tc>
@@ -5010,6 +5034,7 @@
                 <w:highlight w:val="none"/>
               </w:rPr>
             </w:r>
+            <w:r/>
           </w:p>
         </w:tc>
         <w:tc>
@@ -5043,6 +5068,7 @@
                 <w:highlight w:val="none"/>
               </w:rPr>
             </w:r>
+            <w:r/>
           </w:p>
         </w:tc>
         <w:tc>
@@ -5076,6 +5102,7 @@
                 <w:highlight w:val="none"/>
               </w:rPr>
             </w:r>
+            <w:r/>
           </w:p>
         </w:tc>
         <w:tc>
@@ -5109,6 +5136,7 @@
                 <w:highlight w:val="none"/>
               </w:rPr>
             </w:r>
+            <w:r/>
           </w:p>
         </w:tc>
       </w:tr>
@@ -5147,6 +5175,7 @@
                 <w:highlight w:val="none"/>
               </w:rPr>
             </w:r>
+            <w:r/>
           </w:p>
         </w:tc>
         <w:tc>
@@ -5180,6 +5209,7 @@
                 <w:highlight w:val="none"/>
               </w:rPr>
             </w:r>
+            <w:r/>
           </w:p>
         </w:tc>
         <w:tc>
@@ -5213,6 +5243,7 @@
                 <w:highlight w:val="none"/>
               </w:rPr>
             </w:r>
+            <w:r/>
           </w:p>
         </w:tc>
         <w:tc>
@@ -5246,6 +5277,7 @@
                 <w:highlight w:val="none"/>
               </w:rPr>
             </w:r>
+            <w:r/>
           </w:p>
         </w:tc>
         <w:tc>
@@ -5279,6 +5311,7 @@
                 <w:highlight w:val="none"/>
               </w:rPr>
             </w:r>
+            <w:r/>
           </w:p>
         </w:tc>
         <w:tc>
@@ -5312,6 +5345,7 @@
                 <w:highlight w:val="none"/>
               </w:rPr>
             </w:r>
+            <w:r/>
           </w:p>
         </w:tc>
         <w:tc>
@@ -5345,6 +5379,7 @@
                 <w:highlight w:val="none"/>
               </w:rPr>
             </w:r>
+            <w:r/>
           </w:p>
         </w:tc>
       </w:tr>
@@ -5383,6 +5418,7 @@
                 <w:highlight w:val="none"/>
               </w:rPr>
             </w:r>
+            <w:r/>
           </w:p>
         </w:tc>
         <w:tc>
@@ -5416,6 +5452,7 @@
                 <w:highlight w:val="none"/>
               </w:rPr>
             </w:r>
+            <w:r/>
           </w:p>
         </w:tc>
         <w:tc>
@@ -5449,6 +5486,7 @@
                 <w:highlight w:val="none"/>
               </w:rPr>
             </w:r>
+            <w:r/>
           </w:p>
         </w:tc>
         <w:tc>
@@ -5482,6 +5520,7 @@
                 <w:highlight w:val="none"/>
               </w:rPr>
             </w:r>
+            <w:r/>
           </w:p>
         </w:tc>
         <w:tc>
@@ -5515,6 +5554,7 @@
                 <w:highlight w:val="none"/>
               </w:rPr>
             </w:r>
+            <w:r/>
           </w:p>
         </w:tc>
         <w:tc>
@@ -5548,6 +5588,7 @@
                 <w:highlight w:val="none"/>
               </w:rPr>
             </w:r>
+            <w:r/>
           </w:p>
         </w:tc>
         <w:tc>
@@ -5581,6 +5622,7 @@
                 <w:highlight w:val="none"/>
               </w:rPr>
             </w:r>
+            <w:r/>
           </w:p>
         </w:tc>
       </w:tr>
@@ -5619,6 +5661,7 @@
                 <w:highlight w:val="none"/>
               </w:rPr>
             </w:r>
+            <w:r/>
           </w:p>
         </w:tc>
         <w:tc>
@@ -5652,6 +5695,7 @@
                 <w:highlight w:val="none"/>
               </w:rPr>
             </w:r>
+            <w:r/>
           </w:p>
         </w:tc>
         <w:tc>
@@ -5685,6 +5729,7 @@
                 <w:highlight w:val="none"/>
               </w:rPr>
             </w:r>
+            <w:r/>
           </w:p>
         </w:tc>
         <w:tc>
@@ -5718,6 +5763,7 @@
                 <w:highlight w:val="none"/>
               </w:rPr>
             </w:r>
+            <w:r/>
           </w:p>
         </w:tc>
         <w:tc>
@@ -5751,6 +5797,7 @@
                 <w:highlight w:val="none"/>
               </w:rPr>
             </w:r>
+            <w:r/>
           </w:p>
         </w:tc>
         <w:tc>
@@ -5784,6 +5831,7 @@
                 <w:highlight w:val="none"/>
               </w:rPr>
             </w:r>
+            <w:r/>
           </w:p>
         </w:tc>
         <w:tc>
@@ -5817,6 +5865,7 @@
                 <w:highlight w:val="red"/>
               </w:rPr>
             </w:r>
+            <w:r/>
           </w:p>
         </w:tc>
       </w:tr>
@@ -5832,6 +5881,11 @@
       <w:pPr>
         <w:ind w:firstLine="708"/>
         <w:jc w:val="left"/>
+        <w:rPr>
+          <w:b w:val="0"/>
+          <w:sz w:val="22"/>
+          <w:highlight w:val="none"/>
+        </w:rPr>
       </w:pPr>
       <w:r>
         <w:rPr>
@@ -5846,9 +5900,100 @@
           <w:sz w:val="22"/>
           <w:highlight w:val="none"/>
         </w:rPr>
-        <w:t xml:space="preserve">In order to determine the minimum queue size to get the maximum number of sales, I first determined which combination of product generators and points of sale would result in the most sales. Highlighted in read are sales numbers that are likely the result of a race condition between the sales threads, since they are greater than the total number of packets processed. After excluding the race condition cases, </w:t>
+        <w:t xml:space="preserve">In order to determine the minimum queue size to get the maximum number of sales, I first determined which combination of product generators and points of sa</w:t>
+      </w:r>
+      <w:r>
+        <w:rPr>
+          <w:b w:val="0"/>
+          <w:sz w:val="22"/>
+          <w:highlight w:val="none"/>
+        </w:rPr>
+        <w:t xml:space="preserve">le would result in the most sales. Highlighted in read are sales numbers that are likely the result of a race condition between the sales threads, since they are greater than the total number of packets processed. After excluding the race condition cases, the trial with the most sales and least threads used is the second trial, with 1 generator and 2 points of sale.</w:t>
       </w:r>
       <w:r/>
+    </w:p>
+    <w:p>
+      <w:pPr>
+        <w:ind w:firstLine="708"/>
+        <w:jc w:val="left"/>
+        <w:rPr>
+          <w:b w:val="0"/>
+          <w:sz w:val="22"/>
+          <w:highlight w:val="none"/>
+        </w:rPr>
+      </w:pPr>
+      <w:r>
+        <w:rPr>
+          <w:b w:val="0"/>
+          <w:sz w:val="22"/>
+          <w:highlight w:val="none"/>
+        </w:rPr>
+        <w:t xml:space="preserve">After determining the optimal combination of generators and points of sale, I gradually lowered the queue size until it began to adversely affect the performance. </w:t>
+      </w:r>
+      <w:r>
+        <w:rPr>
+          <w:b w:val="0"/>
+          <w:sz w:val="22"/>
+          <w:highlight w:val="none"/>
+        </w:rPr>
+      </w:r>
+    </w:p>
+    <w:p>
+      <w:pPr>
+        <w:shd w:val="nil"/>
+      </w:pPr>
+      <w:r>
+        <w:br w:type="page" w:clear="all"/>
+      </w:r>
+      <w:r/>
+    </w:p>
+    <w:p>
+      <w:pPr>
+        <w:ind w:firstLine="708"/>
+        <w:jc w:val="left"/>
+        <w:rPr>
+          <w:b/>
+          <w:sz w:val="24"/>
+          <w:highlight w:val="none"/>
+        </w:rPr>
+      </w:pPr>
+      <w:r>
+        <w:rPr>
+          <w:b/>
+          <w:sz w:val="24"/>
+          <w:highlight w:val="none"/>
+        </w:rPr>
+        <w:t xml:space="preserve">“C” Requirements:</w:t>
+      </w:r>
+      <w:r>
+        <w:rPr>
+          <w:b/>
+          <w:sz w:val="24"/>
+        </w:rPr>
+      </w:r>
+    </w:p>
+    <w:p>
+      <w:pPr>
+        <w:ind w:firstLine="708"/>
+        <w:jc w:val="left"/>
+        <w:rPr>
+          <w:b w:val="0"/>
+          <w:sz w:val="22"/>
+        </w:rPr>
+      </w:pPr>
+      <w:r>
+        <w:rPr>
+          <w:b w:val="0"/>
+          <w:sz w:val="22"/>
+          <w:highlight w:val="none"/>
+        </w:rPr>
+      </w:r>
+      <w:r>
+        <w:rPr>
+          <w:b w:val="0"/>
+          <w:sz w:val="22"/>
+        </w:rPr>
+      </w:r>
     </w:p>
     <w:sectPr>
       <w:footnotePr/>

</xml_diff>